<commit_message>
Got the try-except for !int values
</commit_message>
<xml_diff>
--- a/Lab1/Ларкин Борис ИУ5-31Б ЛАБ1 ОТЧЕТ.docx
+++ b/Lab1/Ларкин Борис ИУ5-31Б ЛАБ1 ОТЧЕТ.docx
@@ -1,6 +1,6 @@
 
 <file path=word/document.xml><?xml version="1.0" encoding="utf-8"?>
-<w:document xmlns:wpc="http://schemas.microsoft.com/office/word/2010/wordprocessingCanvas" xmlns:cx="http://schemas.microsoft.com/office/drawing/2014/chartex" xmlns:cx1="http://schemas.microsoft.com/office/drawing/2015/9/8/chartex" xmlns:cx2="http://schemas.microsoft.com/office/drawing/2015/10/21/chartex" xmlns:cx3="http://schemas.microsoft.com/office/drawing/2016/5/9/chartex" xmlns:cx4="http://schemas.microsoft.com/office/drawing/2016/5/10/chartex" xmlns:cx5="http://schemas.microsoft.com/office/drawing/2016/5/11/chartex" xmlns:cx6="http://schemas.microsoft.com/office/drawing/2016/5/12/chartex" xmlns:cx7="http://schemas.microsoft.com/office/drawing/2016/5/13/chartex" xmlns:cx8="http://schemas.microsoft.com/office/drawing/2016/5/14/chartex" xmlns:mc="http://schemas.openxmlformats.org/markup-compatibility/2006" xmlns:aink="http://schemas.microsoft.com/office/drawing/2016/ink" xmlns:am3d="http://schemas.microsoft.com/office/drawing/2017/model3d" xmlns:o="urn:schemas-microsoft-com:office:office" xmlns:oel="http://schemas.microsoft.com/office/2019/extlst" xmlns:r="http://schemas.openxmlformats.org/officeDocument/2006/relationships" xmlns:m="http://schemas.openxmlformats.org/officeDocument/2006/math" xmlns:v="urn:schemas-microsoft-com:vml" xmlns:wp14="http://schemas.microsoft.com/office/word/2010/wordprocessingDrawing" xmlns:wp="http://schemas.openxmlformats.org/drawingml/2006/wordprocessingDrawing" xmlns:w10="urn:schemas-microsoft-com:office:word" xmlns:w="http://schemas.openxmlformats.org/wordprocessingml/2006/main" xmlns:w14="http://schemas.microsoft.com/office/word/2010/wordml" xmlns:w15="http://schemas.microsoft.com/office/word/2012/wordml" xmlns:w16cex="http://schemas.microsoft.com/office/word/2018/wordml/cex" xmlns:w16cid="http://schemas.microsoft.com/office/word/2016/wordml/cid" xmlns:w16="http://schemas.microsoft.com/office/word/2018/wordml" xmlns:w16sdtdh="http://schemas.microsoft.com/office/word/2020/wordml/sdtdatahash" xmlns:w16se="http://schemas.microsoft.com/office/word/2015/wordml/symex" xmlns:wpg="http://schemas.microsoft.com/office/word/2010/wordprocessingGroup" xmlns:wpi="http://schemas.microsoft.com/office/word/2010/wordprocessingInk" xmlns:wne="http://schemas.microsoft.com/office/word/2006/wordml" xmlns:wps="http://schemas.microsoft.com/office/word/2010/wordprocessingShape" mc:Ignorable="w14 w15 w16se w16cid w16 w16cex w16sdtdh wp14">
+<w:document xmlns:wpc="http://schemas.microsoft.com/office/word/2010/wordprocessingCanvas" xmlns:cx="http://schemas.microsoft.com/office/drawing/2014/chartex" xmlns:cx1="http://schemas.microsoft.com/office/drawing/2015/9/8/chartex" xmlns:cx2="http://schemas.microsoft.com/office/drawing/2015/10/21/chartex" xmlns:cx3="http://schemas.microsoft.com/office/drawing/2016/5/9/chartex" xmlns:cx4="http://schemas.microsoft.com/office/drawing/2016/5/10/chartex" xmlns:cx5="http://schemas.microsoft.com/office/drawing/2016/5/11/chartex" xmlns:cx6="http://schemas.microsoft.com/office/drawing/2016/5/12/chartex" xmlns:cx7="http://schemas.microsoft.com/office/drawing/2016/5/13/chartex" xmlns:cx8="http://schemas.microsoft.com/office/drawing/2016/5/14/chartex" xmlns:mc="http://schemas.openxmlformats.org/markup-compatibility/2006" xmlns:aink="http://schemas.microsoft.com/office/drawing/2016/ink" xmlns:am3d="http://schemas.microsoft.com/office/drawing/2017/model3d" xmlns:o="urn:schemas-microsoft-com:office:office" xmlns:r="http://schemas.openxmlformats.org/officeDocument/2006/relationships" xmlns:m="http://schemas.openxmlformats.org/officeDocument/2006/math" xmlns:v="urn:schemas-microsoft-com:vml" xmlns:wp14="http://schemas.microsoft.com/office/word/2010/wordprocessingDrawing" xmlns:wp="http://schemas.openxmlformats.org/drawingml/2006/wordprocessingDrawing" xmlns:w10="urn:schemas-microsoft-com:office:word" xmlns:w="http://schemas.openxmlformats.org/wordprocessingml/2006/main" xmlns:w14="http://schemas.microsoft.com/office/word/2010/wordml" xmlns:w15="http://schemas.microsoft.com/office/word/2012/wordml" xmlns:w16cex="http://schemas.microsoft.com/office/word/2018/wordml/cex" xmlns:w16cid="http://schemas.microsoft.com/office/word/2016/wordml/cid" xmlns:w16="http://schemas.microsoft.com/office/word/2018/wordml" xmlns:w16sdtdh="http://schemas.microsoft.com/office/word/2020/wordml/sdtdatahash" xmlns:w16se="http://schemas.microsoft.com/office/word/2015/wordml/symex" xmlns:wpg="http://schemas.microsoft.com/office/word/2010/wordprocessingGroup" xmlns:wpi="http://schemas.microsoft.com/office/word/2010/wordprocessingInk" xmlns:wne="http://schemas.microsoft.com/office/word/2006/wordml" xmlns:wps="http://schemas.microsoft.com/office/word/2010/wordprocessingShape" mc:Ignorable="w14 w15 w16se w16cid w16 w16cex w16sdtdh wp14">
   <w:body>
     <w:p>
       <w:pPr>
@@ -934,6 +934,7 @@
         <w:rPr>
           <w:sz w:val="40"/>
           <w:szCs w:val="40"/>
+          <w:lang w:val="en-US"/>
         </w:rPr>
       </w:pPr>
       <w:r>
@@ -947,6 +948,7 @@
         <w:rPr>
           <w:sz w:val="40"/>
           <w:szCs w:val="40"/>
+          <w:lang w:val="en-US"/>
         </w:rPr>
         <w:t xml:space="preserve"> </w:t>
       </w:r>
@@ -975,6 +977,7 @@
           <w:bCs/>
           <w:sz w:val="32"/>
           <w:szCs w:val="32"/>
+          <w:lang w:val="en-US"/>
         </w:rPr>
         <w:t>__</w:t>
       </w:r>
@@ -994,10 +997,10 @@
           <w:bCs/>
           <w:sz w:val="32"/>
           <w:szCs w:val="32"/>
+          <w:lang w:val="en-US"/>
         </w:rPr>
         <w:t>__.</w:t>
       </w:r>
-      <w:proofErr w:type="spellStart"/>
       <w:r>
         <w:rPr>
           <w:b/>
@@ -1008,7 +1011,6 @@
         </w:rPr>
         <w:t>py</w:t>
       </w:r>
-      <w:proofErr w:type="spellEnd"/>
     </w:p>
     <w:p>
       <w:pPr>
@@ -1824,88 +1826,24 @@
       <w:pPr>
         <w:shd w:val="clear" w:color="auto" w:fill="FFFFFF"/>
         <w:spacing w:after="0" w:line="240" w:lineRule="auto"/>
-        <w:ind w:firstLine="0"/>
-        <w:rPr>
-          <w:rFonts w:ascii="Consolas" w:eastAsia="Times New Roman" w:hAnsi="Consolas"/>
-          <w:color w:val="000000"/>
-          <w:sz w:val="20"/>
-          <w:szCs w:val="20"/>
-          <w:lang w:val="en-US"/>
-        </w:rPr>
-      </w:pPr>
-      <w:r>
-        <w:rPr>
-          <w:rFonts w:ascii="Consolas" w:eastAsia="Times New Roman" w:hAnsi="Consolas"/>
-          <w:color w:val="000000"/>
-          <w:sz w:val="20"/>
-          <w:szCs w:val="20"/>
-          <w:lang w:val="en-US"/>
-        </w:rPr>
-        <w:t xml:space="preserve">    </w:t>
-      </w:r>
-      <w:proofErr w:type="spellStart"/>
-      <w:r>
-        <w:rPr>
-          <w:rFonts w:ascii="Consolas" w:eastAsia="Times New Roman" w:hAnsi="Consolas"/>
-          <w:color w:val="000000"/>
-          <w:sz w:val="20"/>
-          <w:szCs w:val="20"/>
-          <w:lang w:val="en-US"/>
-        </w:rPr>
-        <w:t>coef</w:t>
-      </w:r>
-      <w:proofErr w:type="spellEnd"/>
-      <w:r>
-        <w:rPr>
-          <w:rFonts w:ascii="Consolas" w:eastAsia="Times New Roman" w:hAnsi="Consolas"/>
-          <w:color w:val="000000"/>
-          <w:sz w:val="20"/>
-          <w:szCs w:val="20"/>
-          <w:lang w:val="en-US"/>
-        </w:rPr>
-        <w:t xml:space="preserve"> = </w:t>
-      </w:r>
-      <w:r>
-        <w:rPr>
-          <w:rFonts w:ascii="Consolas" w:eastAsia="Times New Roman" w:hAnsi="Consolas"/>
-          <w:color w:val="2B91AF"/>
-          <w:sz w:val="20"/>
-          <w:szCs w:val="20"/>
-          <w:lang w:val="en-US"/>
-        </w:rPr>
-        <w:t>float</w:t>
-      </w:r>
-      <w:r>
-        <w:rPr>
-          <w:rFonts w:ascii="Consolas" w:eastAsia="Times New Roman" w:hAnsi="Consolas"/>
-          <w:color w:val="000000"/>
-          <w:sz w:val="20"/>
-          <w:szCs w:val="20"/>
-          <w:lang w:val="en-US"/>
-        </w:rPr>
-        <w:t>(</w:t>
-      </w:r>
-      <w:proofErr w:type="spellStart"/>
-      <w:r>
-        <w:rPr>
-          <w:rFonts w:ascii="Consolas" w:eastAsia="Times New Roman" w:hAnsi="Consolas"/>
-          <w:color w:val="000000"/>
-          <w:sz w:val="20"/>
-          <w:szCs w:val="20"/>
-          <w:lang w:val="en-US"/>
-        </w:rPr>
-        <w:t>coef_str</w:t>
-      </w:r>
-      <w:proofErr w:type="spellEnd"/>
-      <w:r>
-        <w:rPr>
-          <w:rFonts w:ascii="Consolas" w:eastAsia="Times New Roman" w:hAnsi="Consolas"/>
-          <w:color w:val="000000"/>
-          <w:sz w:val="20"/>
-          <w:szCs w:val="20"/>
-          <w:lang w:val="en-US"/>
-        </w:rPr>
-        <w:t>)</w:t>
+        <w:ind w:firstLine="708"/>
+        <w:rPr>
+          <w:rFonts w:ascii="Consolas" w:eastAsia="Times New Roman" w:hAnsi="Consolas"/>
+          <w:color w:val="000000"/>
+          <w:sz w:val="20"/>
+          <w:szCs w:val="20"/>
+          <w:lang w:val="en-US"/>
+        </w:rPr>
+      </w:pPr>
+      <w:r>
+        <w:rPr>
+          <w:rFonts w:ascii="Consolas" w:eastAsia="Times New Roman" w:hAnsi="Consolas"/>
+          <w:color w:val="000000"/>
+          <w:sz w:val="20"/>
+          <w:szCs w:val="20"/>
+          <w:lang w:val="en-US"/>
+        </w:rPr>
+        <w:t>flag = False</w:t>
       </w:r>
     </w:p>
     <w:p>
@@ -1929,6 +1867,373 @@
           <w:szCs w:val="20"/>
           <w:lang w:val="en-US"/>
         </w:rPr>
+        <w:t xml:space="preserve">        while not(flag):</w:t>
+      </w:r>
+    </w:p>
+    <w:p>
+      <w:pPr>
+        <w:shd w:val="clear" w:color="auto" w:fill="FFFFFF"/>
+        <w:spacing w:after="0" w:line="240" w:lineRule="auto"/>
+        <w:ind w:firstLine="0"/>
+        <w:rPr>
+          <w:rFonts w:ascii="Consolas" w:eastAsia="Times New Roman" w:hAnsi="Consolas"/>
+          <w:color w:val="000000"/>
+          <w:sz w:val="20"/>
+          <w:szCs w:val="20"/>
+          <w:lang w:val="en-US"/>
+        </w:rPr>
+      </w:pPr>
+      <w:r>
+        <w:rPr>
+          <w:rFonts w:ascii="Consolas" w:eastAsia="Times New Roman" w:hAnsi="Consolas"/>
+          <w:color w:val="000000"/>
+          <w:sz w:val="20"/>
+          <w:szCs w:val="20"/>
+          <w:lang w:val="en-US"/>
+        </w:rPr>
+        <w:t xml:space="preserve">            try:</w:t>
+      </w:r>
+    </w:p>
+    <w:p>
+      <w:pPr>
+        <w:shd w:val="clear" w:color="auto" w:fill="FFFFFF"/>
+        <w:spacing w:after="0" w:line="240" w:lineRule="auto"/>
+        <w:ind w:firstLine="0"/>
+        <w:rPr>
+          <w:rFonts w:ascii="Consolas" w:eastAsia="Times New Roman" w:hAnsi="Consolas"/>
+          <w:color w:val="000000"/>
+          <w:sz w:val="20"/>
+          <w:szCs w:val="20"/>
+          <w:lang w:val="en-US"/>
+        </w:rPr>
+      </w:pPr>
+      <w:r>
+        <w:rPr>
+          <w:rFonts w:ascii="Consolas" w:eastAsia="Times New Roman" w:hAnsi="Consolas"/>
+          <w:color w:val="000000"/>
+          <w:sz w:val="20"/>
+          <w:szCs w:val="20"/>
+          <w:lang w:val="en-US"/>
+        </w:rPr>
+        <w:t xml:space="preserve">                </w:t>
+      </w:r>
+      <w:proofErr w:type="spellStart"/>
+      <w:r>
+        <w:rPr>
+          <w:rFonts w:ascii="Consolas" w:eastAsia="Times New Roman" w:hAnsi="Consolas"/>
+          <w:color w:val="000000"/>
+          <w:sz w:val="20"/>
+          <w:szCs w:val="20"/>
+          <w:lang w:val="en-US"/>
+        </w:rPr>
+        <w:t>coef_str</w:t>
+      </w:r>
+      <w:proofErr w:type="spellEnd"/>
+      <w:r>
+        <w:rPr>
+          <w:rFonts w:ascii="Consolas" w:eastAsia="Times New Roman" w:hAnsi="Consolas"/>
+          <w:color w:val="000000"/>
+          <w:sz w:val="20"/>
+          <w:szCs w:val="20"/>
+          <w:lang w:val="en-US"/>
+        </w:rPr>
+        <w:t xml:space="preserve"> = int(</w:t>
+      </w:r>
+      <w:proofErr w:type="spellStart"/>
+      <w:r>
+        <w:rPr>
+          <w:rFonts w:ascii="Consolas" w:eastAsia="Times New Roman" w:hAnsi="Consolas"/>
+          <w:color w:val="000000"/>
+          <w:sz w:val="20"/>
+          <w:szCs w:val="20"/>
+          <w:lang w:val="en-US"/>
+        </w:rPr>
+        <w:t>coef_str</w:t>
+      </w:r>
+      <w:proofErr w:type="spellEnd"/>
+      <w:r>
+        <w:rPr>
+          <w:rFonts w:ascii="Consolas" w:eastAsia="Times New Roman" w:hAnsi="Consolas"/>
+          <w:color w:val="000000"/>
+          <w:sz w:val="20"/>
+          <w:szCs w:val="20"/>
+          <w:lang w:val="en-US"/>
+        </w:rPr>
+        <w:t>)</w:t>
+      </w:r>
+    </w:p>
+    <w:p>
+      <w:pPr>
+        <w:shd w:val="clear" w:color="auto" w:fill="FFFFFF"/>
+        <w:spacing w:after="0" w:line="240" w:lineRule="auto"/>
+        <w:ind w:firstLine="0"/>
+        <w:rPr>
+          <w:rFonts w:ascii="Consolas" w:eastAsia="Times New Roman" w:hAnsi="Consolas"/>
+          <w:color w:val="000000"/>
+          <w:sz w:val="20"/>
+          <w:szCs w:val="20"/>
+          <w:lang w:val="en-US"/>
+        </w:rPr>
+      </w:pPr>
+      <w:r>
+        <w:rPr>
+          <w:rFonts w:ascii="Consolas" w:eastAsia="Times New Roman" w:hAnsi="Consolas"/>
+          <w:color w:val="000000"/>
+          <w:sz w:val="20"/>
+          <w:szCs w:val="20"/>
+          <w:lang w:val="en-US"/>
+        </w:rPr>
+        <w:t xml:space="preserve">                flag = True</w:t>
+      </w:r>
+    </w:p>
+    <w:p>
+      <w:pPr>
+        <w:shd w:val="clear" w:color="auto" w:fill="FFFFFF"/>
+        <w:spacing w:after="0" w:line="240" w:lineRule="auto"/>
+        <w:ind w:firstLine="0"/>
+        <w:rPr>
+          <w:rFonts w:ascii="Consolas" w:eastAsia="Times New Roman" w:hAnsi="Consolas"/>
+          <w:color w:val="000000"/>
+          <w:sz w:val="20"/>
+          <w:szCs w:val="20"/>
+          <w:lang w:val="en-US"/>
+        </w:rPr>
+      </w:pPr>
+      <w:r>
+        <w:rPr>
+          <w:rFonts w:ascii="Consolas" w:eastAsia="Times New Roman" w:hAnsi="Consolas"/>
+          <w:color w:val="000000"/>
+          <w:sz w:val="20"/>
+          <w:szCs w:val="20"/>
+          <w:lang w:val="en-US"/>
+        </w:rPr>
+        <w:t xml:space="preserve">            except:</w:t>
+      </w:r>
+    </w:p>
+    <w:p>
+      <w:pPr>
+        <w:shd w:val="clear" w:color="auto" w:fill="FFFFFF"/>
+        <w:spacing w:after="0" w:line="240" w:lineRule="auto"/>
+        <w:ind w:firstLine="0"/>
+        <w:rPr>
+          <w:rFonts w:ascii="Consolas" w:eastAsia="Times New Roman" w:hAnsi="Consolas"/>
+          <w:color w:val="000000"/>
+          <w:sz w:val="20"/>
+          <w:szCs w:val="20"/>
+          <w:lang w:val="en-US"/>
+        </w:rPr>
+      </w:pPr>
+      <w:r>
+        <w:rPr>
+          <w:rFonts w:ascii="Consolas" w:eastAsia="Times New Roman" w:hAnsi="Consolas"/>
+          <w:color w:val="000000"/>
+          <w:sz w:val="20"/>
+          <w:szCs w:val="20"/>
+          <w:lang w:val="en-US"/>
+        </w:rPr>
+        <w:t xml:space="preserve">                </w:t>
+      </w:r>
+      <w:proofErr w:type="gramStart"/>
+      <w:r>
+        <w:rPr>
+          <w:rFonts w:ascii="Consolas" w:eastAsia="Times New Roman" w:hAnsi="Consolas"/>
+          <w:color w:val="000000"/>
+          <w:sz w:val="20"/>
+          <w:szCs w:val="20"/>
+          <w:lang w:val="en-US"/>
+        </w:rPr>
+        <w:t>print(</w:t>
+      </w:r>
+      <w:proofErr w:type="gramEnd"/>
+      <w:r>
+        <w:rPr>
+          <w:rFonts w:ascii="Consolas" w:eastAsia="Times New Roman" w:hAnsi="Consolas"/>
+          <w:color w:val="000000"/>
+          <w:sz w:val="20"/>
+          <w:szCs w:val="20"/>
+          <w:lang w:val="en-US"/>
+        </w:rPr>
+        <w:t>'Value is not a number, try again:')</w:t>
+      </w:r>
+    </w:p>
+    <w:p>
+      <w:pPr>
+        <w:shd w:val="clear" w:color="auto" w:fill="FFFFFF"/>
+        <w:spacing w:after="0" w:line="240" w:lineRule="auto"/>
+        <w:ind w:firstLine="0"/>
+        <w:rPr>
+          <w:rFonts w:ascii="Consolas" w:eastAsia="Times New Roman" w:hAnsi="Consolas"/>
+          <w:color w:val="000000"/>
+          <w:sz w:val="20"/>
+          <w:szCs w:val="20"/>
+          <w:lang w:val="en-US"/>
+        </w:rPr>
+      </w:pPr>
+      <w:r>
+        <w:rPr>
+          <w:rFonts w:ascii="Consolas" w:eastAsia="Times New Roman" w:hAnsi="Consolas"/>
+          <w:color w:val="000000"/>
+          <w:sz w:val="20"/>
+          <w:szCs w:val="20"/>
+          <w:lang w:val="en-US"/>
+        </w:rPr>
+        <w:t xml:space="preserve">                </w:t>
+      </w:r>
+      <w:proofErr w:type="spellStart"/>
+      <w:r>
+        <w:rPr>
+          <w:rFonts w:ascii="Consolas" w:eastAsia="Times New Roman" w:hAnsi="Consolas"/>
+          <w:color w:val="000000"/>
+          <w:sz w:val="20"/>
+          <w:szCs w:val="20"/>
+          <w:lang w:val="en-US"/>
+        </w:rPr>
+        <w:t>coef_str</w:t>
+      </w:r>
+      <w:proofErr w:type="spellEnd"/>
+      <w:r>
+        <w:rPr>
+          <w:rFonts w:ascii="Consolas" w:eastAsia="Times New Roman" w:hAnsi="Consolas"/>
+          <w:color w:val="000000"/>
+          <w:sz w:val="20"/>
+          <w:szCs w:val="20"/>
+          <w:lang w:val="en-US"/>
+        </w:rPr>
+        <w:t xml:space="preserve"> = </w:t>
+      </w:r>
+      <w:proofErr w:type="gramStart"/>
+      <w:r>
+        <w:rPr>
+          <w:rFonts w:ascii="Consolas" w:eastAsia="Times New Roman" w:hAnsi="Consolas"/>
+          <w:color w:val="000000"/>
+          <w:sz w:val="20"/>
+          <w:szCs w:val="20"/>
+          <w:lang w:val="en-US"/>
+        </w:rPr>
+        <w:t>input(</w:t>
+      </w:r>
+      <w:proofErr w:type="gramEnd"/>
+      <w:r>
+        <w:rPr>
+          <w:rFonts w:ascii="Consolas" w:eastAsia="Times New Roman" w:hAnsi="Consolas"/>
+          <w:color w:val="000000"/>
+          <w:sz w:val="20"/>
+          <w:szCs w:val="20"/>
+          <w:lang w:val="en-US"/>
+        </w:rPr>
+        <w:t>)</w:t>
+      </w:r>
+    </w:p>
+    <w:p>
+      <w:pPr>
+        <w:shd w:val="clear" w:color="auto" w:fill="FFFFFF"/>
+        <w:spacing w:after="0" w:line="240" w:lineRule="auto"/>
+        <w:ind w:firstLine="0"/>
+        <w:rPr>
+          <w:rFonts w:ascii="Consolas" w:eastAsia="Times New Roman" w:hAnsi="Consolas"/>
+          <w:color w:val="000000"/>
+          <w:sz w:val="20"/>
+          <w:szCs w:val="20"/>
+          <w:lang w:val="en-US"/>
+        </w:rPr>
+      </w:pPr>
+      <w:r>
+        <w:rPr>
+          <w:rFonts w:ascii="Consolas" w:eastAsia="Times New Roman" w:hAnsi="Consolas"/>
+          <w:color w:val="000000"/>
+          <w:sz w:val="20"/>
+          <w:szCs w:val="20"/>
+          <w:lang w:val="en-US"/>
+        </w:rPr>
+        <w:lastRenderedPageBreak/>
+        <w:t xml:space="preserve">    </w:t>
+      </w:r>
+      <w:proofErr w:type="spellStart"/>
+      <w:r>
+        <w:rPr>
+          <w:rFonts w:ascii="Consolas" w:eastAsia="Times New Roman" w:hAnsi="Consolas"/>
+          <w:color w:val="000000"/>
+          <w:sz w:val="20"/>
+          <w:szCs w:val="20"/>
+          <w:lang w:val="en-US"/>
+        </w:rPr>
+        <w:t>coef</w:t>
+      </w:r>
+      <w:proofErr w:type="spellEnd"/>
+      <w:r>
+        <w:rPr>
+          <w:rFonts w:ascii="Consolas" w:eastAsia="Times New Roman" w:hAnsi="Consolas"/>
+          <w:color w:val="000000"/>
+          <w:sz w:val="20"/>
+          <w:szCs w:val="20"/>
+          <w:lang w:val="en-US"/>
+        </w:rPr>
+        <w:t xml:space="preserve"> = </w:t>
+      </w:r>
+      <w:r>
+        <w:rPr>
+          <w:rFonts w:ascii="Consolas" w:eastAsia="Times New Roman" w:hAnsi="Consolas"/>
+          <w:color w:val="2B91AF"/>
+          <w:sz w:val="20"/>
+          <w:szCs w:val="20"/>
+          <w:lang w:val="en-US"/>
+        </w:rPr>
+        <w:t>float</w:t>
+      </w:r>
+      <w:r>
+        <w:rPr>
+          <w:rFonts w:ascii="Consolas" w:eastAsia="Times New Roman" w:hAnsi="Consolas"/>
+          <w:color w:val="000000"/>
+          <w:sz w:val="20"/>
+          <w:szCs w:val="20"/>
+          <w:lang w:val="en-US"/>
+        </w:rPr>
+        <w:t>(</w:t>
+      </w:r>
+      <w:proofErr w:type="spellStart"/>
+      <w:r>
+        <w:rPr>
+          <w:rFonts w:ascii="Consolas" w:eastAsia="Times New Roman" w:hAnsi="Consolas"/>
+          <w:color w:val="000000"/>
+          <w:sz w:val="20"/>
+          <w:szCs w:val="20"/>
+          <w:lang w:val="en-US"/>
+        </w:rPr>
+        <w:t>coef_str</w:t>
+      </w:r>
+      <w:proofErr w:type="spellEnd"/>
+      <w:r>
+        <w:rPr>
+          <w:rFonts w:ascii="Consolas" w:eastAsia="Times New Roman" w:hAnsi="Consolas"/>
+          <w:color w:val="000000"/>
+          <w:sz w:val="20"/>
+          <w:szCs w:val="20"/>
+          <w:lang w:val="en-US"/>
+        </w:rPr>
+        <w:t>)</w:t>
+      </w:r>
+    </w:p>
+    <w:p>
+      <w:pPr>
+        <w:shd w:val="clear" w:color="auto" w:fill="FFFFFF"/>
+        <w:spacing w:after="0" w:line="240" w:lineRule="auto"/>
+        <w:ind w:firstLine="0"/>
+        <w:rPr>
+          <w:rFonts w:ascii="Consolas" w:eastAsia="Times New Roman" w:hAnsi="Consolas"/>
+          <w:color w:val="000000"/>
+          <w:sz w:val="20"/>
+          <w:szCs w:val="20"/>
+          <w:lang w:val="en-US"/>
+        </w:rPr>
+      </w:pPr>
+      <w:r>
+        <w:rPr>
+          <w:rFonts w:ascii="Consolas" w:eastAsia="Times New Roman" w:hAnsi="Consolas"/>
+          <w:color w:val="000000"/>
+          <w:sz w:val="20"/>
+          <w:szCs w:val="20"/>
+          <w:lang w:val="en-US"/>
+        </w:rPr>
         <w:t xml:space="preserve">    </w:t>
       </w:r>
       <w:r>
@@ -2199,7 +2504,6 @@
           <w:szCs w:val="20"/>
           <w:lang w:val="en-US"/>
         </w:rPr>
-        <w:lastRenderedPageBreak/>
         <w:t xml:space="preserve">    </w:t>
       </w:r>
       <w:proofErr w:type="spellStart"/>
@@ -4268,81 +4572,17 @@
           <w:szCs w:val="20"/>
           <w:lang w:val="en-US"/>
         </w:rPr>
-        <w:t xml:space="preserve">    b = </w:t>
-      </w:r>
-      <w:proofErr w:type="spellStart"/>
-      <w:r>
-        <w:rPr>
-          <w:rFonts w:ascii="Consolas" w:eastAsia="Times New Roman" w:hAnsi="Consolas"/>
-          <w:color w:val="000000"/>
-          <w:sz w:val="20"/>
-          <w:szCs w:val="20"/>
-          <w:lang w:val="en-US"/>
-        </w:rPr>
-        <w:t>get_</w:t>
-      </w:r>
-      <w:proofErr w:type="gramStart"/>
-      <w:r>
-        <w:rPr>
-          <w:rFonts w:ascii="Consolas" w:eastAsia="Times New Roman" w:hAnsi="Consolas"/>
-          <w:color w:val="000000"/>
-          <w:sz w:val="20"/>
-          <w:szCs w:val="20"/>
-          <w:lang w:val="en-US"/>
-        </w:rPr>
-        <w:t>coef</w:t>
-      </w:r>
-      <w:proofErr w:type="spellEnd"/>
-      <w:r>
-        <w:rPr>
-          <w:rFonts w:ascii="Consolas" w:eastAsia="Times New Roman" w:hAnsi="Consolas"/>
-          <w:color w:val="000000"/>
-          <w:sz w:val="20"/>
-          <w:szCs w:val="20"/>
-          <w:lang w:val="en-US"/>
-        </w:rPr>
-        <w:t>(</w:t>
-      </w:r>
-      <w:proofErr w:type="gramEnd"/>
-      <w:r>
-        <w:rPr>
-          <w:rFonts w:ascii="Consolas" w:eastAsia="Times New Roman" w:hAnsi="Consolas"/>
-          <w:color w:val="098658"/>
-          <w:sz w:val="20"/>
-          <w:szCs w:val="20"/>
-          <w:lang w:val="en-US"/>
-        </w:rPr>
-        <w:t>2</w:t>
-      </w:r>
-      <w:r>
-        <w:rPr>
-          <w:rFonts w:ascii="Consolas" w:eastAsia="Times New Roman" w:hAnsi="Consolas"/>
-          <w:color w:val="000000"/>
-          <w:sz w:val="20"/>
-          <w:szCs w:val="20"/>
-          <w:lang w:val="en-US"/>
-        </w:rPr>
-        <w:t xml:space="preserve">, </w:t>
-      </w:r>
-      <w:r>
-        <w:rPr>
-          <w:rFonts w:ascii="Consolas" w:eastAsia="Times New Roman" w:hAnsi="Consolas"/>
-          <w:color w:val="A31515"/>
-          <w:sz w:val="20"/>
-          <w:szCs w:val="20"/>
-          <w:lang w:val="en-US"/>
-        </w:rPr>
-        <w:t>'Enter coefficient B:'</w:t>
-      </w:r>
-      <w:r>
-        <w:rPr>
-          <w:rFonts w:ascii="Consolas" w:eastAsia="Times New Roman" w:hAnsi="Consolas"/>
-          <w:color w:val="000000"/>
-          <w:sz w:val="20"/>
-          <w:szCs w:val="20"/>
-          <w:lang w:val="en-US"/>
-        </w:rPr>
-        <w:t>)</w:t>
+        <w:t xml:space="preserve">    </w:t>
+      </w:r>
+      <w:r>
+        <w:rPr>
+          <w:rFonts w:ascii="Consolas" w:eastAsia="Times New Roman" w:hAnsi="Consolas"/>
+          <w:color w:val="000000"/>
+          <w:sz w:val="20"/>
+          <w:szCs w:val="20"/>
+          <w:lang w:val="en-US"/>
+        </w:rPr>
+        <w:t>if a==0:</w:t>
       </w:r>
     </w:p>
     <w:p>
@@ -4366,7 +4606,29 @@
           <w:szCs w:val="20"/>
           <w:lang w:val="en-US"/>
         </w:rPr>
-        <w:t xml:space="preserve">    c = </w:t>
+        <w:t xml:space="preserve">        </w:t>
+      </w:r>
+      <w:proofErr w:type="gramStart"/>
+      <w:r>
+        <w:rPr>
+          <w:rFonts w:ascii="Consolas" w:eastAsia="Times New Roman" w:hAnsi="Consolas"/>
+          <w:color w:val="000000"/>
+          <w:sz w:val="20"/>
+          <w:szCs w:val="20"/>
+          <w:lang w:val="en-US"/>
+        </w:rPr>
+        <w:t>print(</w:t>
+      </w:r>
+      <w:proofErr w:type="gramEnd"/>
+      <w:r>
+        <w:rPr>
+          <w:rFonts w:ascii="Consolas" w:eastAsia="Times New Roman" w:hAnsi="Consolas"/>
+          <w:color w:val="000000"/>
+          <w:sz w:val="20"/>
+          <w:szCs w:val="20"/>
+          <w:lang w:val="en-US"/>
+        </w:rPr>
+        <w:t xml:space="preserve">'The equation is not </w:t>
       </w:r>
       <w:proofErr w:type="spellStart"/>
       <w:r>
@@ -4377,18 +4639,7 @@
           <w:szCs w:val="20"/>
           <w:lang w:val="en-US"/>
         </w:rPr>
-        <w:t>get_</w:t>
-      </w:r>
-      <w:proofErr w:type="gramStart"/>
-      <w:r>
-        <w:rPr>
-          <w:rFonts w:ascii="Consolas" w:eastAsia="Times New Roman" w:hAnsi="Consolas"/>
-          <w:color w:val="000000"/>
-          <w:sz w:val="20"/>
-          <w:szCs w:val="20"/>
-          <w:lang w:val="en-US"/>
-        </w:rPr>
-        <w:t>coef</w:t>
+        <w:t>biquadrant</w:t>
       </w:r>
       <w:proofErr w:type="spellEnd"/>
       <w:r>
@@ -4399,48 +4650,7 @@
           <w:szCs w:val="20"/>
           <w:lang w:val="en-US"/>
         </w:rPr>
-        <w:t>(</w:t>
-      </w:r>
-      <w:proofErr w:type="gramEnd"/>
-      <w:r>
-        <w:rPr>
-          <w:rFonts w:ascii="Consolas" w:eastAsia="Times New Roman" w:hAnsi="Consolas"/>
-          <w:color w:val="098658"/>
-          <w:sz w:val="20"/>
-          <w:szCs w:val="20"/>
-          <w:lang w:val="en-US"/>
-        </w:rPr>
-        <w:t>3</w:t>
-      </w:r>
-      <w:r>
-        <w:rPr>
-          <w:rFonts w:ascii="Consolas" w:eastAsia="Times New Roman" w:hAnsi="Consolas"/>
-          <w:color w:val="000000"/>
-          <w:sz w:val="20"/>
-          <w:szCs w:val="20"/>
-          <w:lang w:val="en-US"/>
-        </w:rPr>
-        <w:t xml:space="preserve">, </w:t>
-      </w:r>
-      <w:r>
-        <w:rPr>
-          <w:rFonts w:ascii="Consolas" w:eastAsia="Times New Roman" w:hAnsi="Consolas"/>
-          <w:color w:val="A31515"/>
-          <w:sz w:val="20"/>
-          <w:szCs w:val="20"/>
-          <w:lang w:val="en-US"/>
-        </w:rPr>
-        <w:t>'Enter coefficient C:'</w:t>
-      </w:r>
-      <w:r>
-        <w:rPr>
-          <w:rFonts w:ascii="Consolas" w:eastAsia="Times New Roman" w:hAnsi="Consolas"/>
-          <w:color w:val="000000"/>
-          <w:sz w:val="20"/>
-          <w:szCs w:val="20"/>
-          <w:lang w:val="en-US"/>
-        </w:rPr>
-        <w:t>)</w:t>
+        <w:t>.')</w:t>
       </w:r>
     </w:p>
     <w:p>
@@ -4450,31 +4660,21 @@
         <w:ind w:firstLine="0"/>
         <w:rPr>
           <w:rFonts w:ascii="Consolas" w:eastAsia="Times New Roman" w:hAnsi="Consolas"/>
-          <w:color w:val="000000"/>
-          <w:sz w:val="20"/>
-          <w:szCs w:val="20"/>
-          <w:lang w:val="en-US"/>
-        </w:rPr>
-      </w:pPr>
-      <w:r>
-        <w:rPr>
-          <w:rFonts w:ascii="Consolas" w:eastAsia="Times New Roman" w:hAnsi="Consolas"/>
-          <w:color w:val="000000"/>
-          <w:sz w:val="20"/>
-          <w:szCs w:val="20"/>
-          <w:lang w:val="en-US"/>
-        </w:rPr>
-        <w:t xml:space="preserve">    </w:t>
-      </w:r>
-      <w:r>
-        <w:rPr>
-          <w:rFonts w:ascii="Consolas" w:eastAsia="Times New Roman" w:hAnsi="Consolas"/>
-          <w:color w:val="008000"/>
-          <w:sz w:val="20"/>
-          <w:szCs w:val="20"/>
-          <w:lang w:val="en-US"/>
-        </w:rPr>
-        <w:t># Calculating roots</w:t>
+          <w:color w:val="A31515"/>
+          <w:sz w:val="20"/>
+          <w:szCs w:val="20"/>
+          <w:lang w:val="en-US"/>
+        </w:rPr>
+      </w:pPr>
+      <w:r>
+        <w:rPr>
+          <w:rFonts w:ascii="Consolas" w:eastAsia="Times New Roman" w:hAnsi="Consolas"/>
+          <w:color w:val="A31515"/>
+          <w:sz w:val="20"/>
+          <w:szCs w:val="20"/>
+          <w:lang w:val="en-US"/>
+        </w:rPr>
+        <w:t xml:space="preserve">        return</w:t>
       </w:r>
     </w:p>
     <w:p>
@@ -4498,7 +4698,7 @@
           <w:szCs w:val="20"/>
           <w:lang w:val="en-US"/>
         </w:rPr>
-        <w:t xml:space="preserve">    roots = </w:t>
+        <w:t xml:space="preserve">    b = </w:t>
       </w:r>
       <w:proofErr w:type="spellStart"/>
       <w:r>
@@ -4509,7 +4709,18 @@
           <w:szCs w:val="20"/>
           <w:lang w:val="en-US"/>
         </w:rPr>
-        <w:t>get_roots</w:t>
+        <w:t>get_</w:t>
+      </w:r>
+      <w:proofErr w:type="gramStart"/>
+      <w:r>
+        <w:rPr>
+          <w:rFonts w:ascii="Consolas" w:eastAsia="Times New Roman" w:hAnsi="Consolas"/>
+          <w:color w:val="000000"/>
+          <w:sz w:val="20"/>
+          <w:szCs w:val="20"/>
+          <w:lang w:val="en-US"/>
+        </w:rPr>
+        <w:t>coef</w:t>
       </w:r>
       <w:proofErr w:type="spellEnd"/>
       <w:r>
@@ -4522,30 +4733,37 @@
         </w:rPr>
         <w:t>(</w:t>
       </w:r>
-      <w:proofErr w:type="spellStart"/>
-      <w:proofErr w:type="gramStart"/>
-      <w:r>
-        <w:rPr>
-          <w:rFonts w:ascii="Consolas" w:eastAsia="Times New Roman" w:hAnsi="Consolas"/>
-          <w:color w:val="000000"/>
-          <w:sz w:val="20"/>
-          <w:szCs w:val="20"/>
-          <w:lang w:val="en-US"/>
-        </w:rPr>
-        <w:t>a,b</w:t>
-      </w:r>
       <w:proofErr w:type="gramEnd"/>
       <w:r>
         <w:rPr>
           <w:rFonts w:ascii="Consolas" w:eastAsia="Times New Roman" w:hAnsi="Consolas"/>
-          <w:color w:val="000000"/>
-          <w:sz w:val="20"/>
-          <w:szCs w:val="20"/>
-          <w:lang w:val="en-US"/>
-        </w:rPr>
-        <w:t>,c</w:t>
-      </w:r>
-      <w:proofErr w:type="spellEnd"/>
+          <w:color w:val="098658"/>
+          <w:sz w:val="20"/>
+          <w:szCs w:val="20"/>
+          <w:lang w:val="en-US"/>
+        </w:rPr>
+        <w:t>2</w:t>
+      </w:r>
+      <w:r>
+        <w:rPr>
+          <w:rFonts w:ascii="Consolas" w:eastAsia="Times New Roman" w:hAnsi="Consolas"/>
+          <w:color w:val="000000"/>
+          <w:sz w:val="20"/>
+          <w:szCs w:val="20"/>
+          <w:lang w:val="en-US"/>
+        </w:rPr>
+        <w:t xml:space="preserve">, </w:t>
+      </w:r>
+      <w:r>
+        <w:rPr>
+          <w:rFonts w:ascii="Consolas" w:eastAsia="Times New Roman" w:hAnsi="Consolas"/>
+          <w:color w:val="A31515"/>
+          <w:sz w:val="20"/>
+          <w:szCs w:val="20"/>
+          <w:lang w:val="en-US"/>
+        </w:rPr>
+        <w:t>'Enter coefficient B:'</w:t>
+      </w:r>
       <w:r>
         <w:rPr>
           <w:rFonts w:ascii="Consolas" w:eastAsia="Times New Roman" w:hAnsi="Consolas"/>
@@ -4578,17 +4796,81 @@
           <w:szCs w:val="20"/>
           <w:lang w:val="en-US"/>
         </w:rPr>
-        <w:t xml:space="preserve">    </w:t>
-      </w:r>
-      <w:r>
-        <w:rPr>
-          <w:rFonts w:ascii="Consolas" w:eastAsia="Times New Roman" w:hAnsi="Consolas"/>
-          <w:color w:val="008000"/>
-          <w:sz w:val="20"/>
-          <w:szCs w:val="20"/>
-          <w:lang w:val="en-US"/>
-        </w:rPr>
-        <w:t># Roots output</w:t>
+        <w:t xml:space="preserve">    c = </w:t>
+      </w:r>
+      <w:proofErr w:type="spellStart"/>
+      <w:r>
+        <w:rPr>
+          <w:rFonts w:ascii="Consolas" w:eastAsia="Times New Roman" w:hAnsi="Consolas"/>
+          <w:color w:val="000000"/>
+          <w:sz w:val="20"/>
+          <w:szCs w:val="20"/>
+          <w:lang w:val="en-US"/>
+        </w:rPr>
+        <w:t>get_</w:t>
+      </w:r>
+      <w:proofErr w:type="gramStart"/>
+      <w:r>
+        <w:rPr>
+          <w:rFonts w:ascii="Consolas" w:eastAsia="Times New Roman" w:hAnsi="Consolas"/>
+          <w:color w:val="000000"/>
+          <w:sz w:val="20"/>
+          <w:szCs w:val="20"/>
+          <w:lang w:val="en-US"/>
+        </w:rPr>
+        <w:t>coef</w:t>
+      </w:r>
+      <w:proofErr w:type="spellEnd"/>
+      <w:r>
+        <w:rPr>
+          <w:rFonts w:ascii="Consolas" w:eastAsia="Times New Roman" w:hAnsi="Consolas"/>
+          <w:color w:val="000000"/>
+          <w:sz w:val="20"/>
+          <w:szCs w:val="20"/>
+          <w:lang w:val="en-US"/>
+        </w:rPr>
+        <w:t>(</w:t>
+      </w:r>
+      <w:proofErr w:type="gramEnd"/>
+      <w:r>
+        <w:rPr>
+          <w:rFonts w:ascii="Consolas" w:eastAsia="Times New Roman" w:hAnsi="Consolas"/>
+          <w:color w:val="098658"/>
+          <w:sz w:val="20"/>
+          <w:szCs w:val="20"/>
+          <w:lang w:val="en-US"/>
+        </w:rPr>
+        <w:t>3</w:t>
+      </w:r>
+      <w:r>
+        <w:rPr>
+          <w:rFonts w:ascii="Consolas" w:eastAsia="Times New Roman" w:hAnsi="Consolas"/>
+          <w:color w:val="000000"/>
+          <w:sz w:val="20"/>
+          <w:szCs w:val="20"/>
+          <w:lang w:val="en-US"/>
+        </w:rPr>
+        <w:t xml:space="preserve">, </w:t>
+      </w:r>
+      <w:r>
+        <w:rPr>
+          <w:rFonts w:ascii="Consolas" w:eastAsia="Times New Roman" w:hAnsi="Consolas"/>
+          <w:color w:val="A31515"/>
+          <w:sz w:val="20"/>
+          <w:szCs w:val="20"/>
+          <w:lang w:val="en-US"/>
+        </w:rPr>
+        <w:t>'Enter coefficient C:'</w:t>
+      </w:r>
+      <w:r>
+        <w:rPr>
+          <w:rFonts w:ascii="Consolas" w:eastAsia="Times New Roman" w:hAnsi="Consolas"/>
+          <w:color w:val="000000"/>
+          <w:sz w:val="20"/>
+          <w:szCs w:val="20"/>
+          <w:lang w:val="en-US"/>
+        </w:rPr>
+        <w:t>)</w:t>
       </w:r>
     </w:p>
     <w:p>
@@ -4614,49 +4896,15 @@
         </w:rPr>
         <w:t xml:space="preserve">    </w:t>
       </w:r>
-      <w:proofErr w:type="spellStart"/>
-      <w:r>
-        <w:rPr>
-          <w:rFonts w:ascii="Consolas" w:eastAsia="Times New Roman" w:hAnsi="Consolas"/>
-          <w:color w:val="000000"/>
-          <w:sz w:val="20"/>
-          <w:szCs w:val="20"/>
-          <w:lang w:val="en-US"/>
-        </w:rPr>
-        <w:t>len_roots</w:t>
-      </w:r>
-      <w:proofErr w:type="spellEnd"/>
-      <w:r>
-        <w:rPr>
-          <w:rFonts w:ascii="Consolas" w:eastAsia="Times New Roman" w:hAnsi="Consolas"/>
-          <w:color w:val="000000"/>
-          <w:sz w:val="20"/>
-          <w:szCs w:val="20"/>
-          <w:lang w:val="en-US"/>
-        </w:rPr>
-        <w:t xml:space="preserve"> = </w:t>
-      </w:r>
-      <w:proofErr w:type="spellStart"/>
-      <w:r>
-        <w:rPr>
-          <w:rFonts w:ascii="Consolas" w:eastAsia="Times New Roman" w:hAnsi="Consolas"/>
-          <w:color w:val="000000"/>
-          <w:sz w:val="20"/>
-          <w:szCs w:val="20"/>
-          <w:lang w:val="en-US"/>
-        </w:rPr>
-        <w:t>len</w:t>
-      </w:r>
-      <w:proofErr w:type="spellEnd"/>
-      <w:r>
-        <w:rPr>
-          <w:rFonts w:ascii="Consolas" w:eastAsia="Times New Roman" w:hAnsi="Consolas"/>
-          <w:color w:val="000000"/>
-          <w:sz w:val="20"/>
-          <w:szCs w:val="20"/>
-          <w:lang w:val="en-US"/>
-        </w:rPr>
-        <w:t>(roots)</w:t>
+      <w:r>
+        <w:rPr>
+          <w:rFonts w:ascii="Consolas" w:eastAsia="Times New Roman" w:hAnsi="Consolas"/>
+          <w:color w:val="008000"/>
+          <w:sz w:val="20"/>
+          <w:szCs w:val="20"/>
+          <w:lang w:val="en-US"/>
+        </w:rPr>
+        <w:t># Calculating roots</w:t>
       </w:r>
     </w:p>
     <w:p>
@@ -4680,27 +4928,7 @@
           <w:szCs w:val="20"/>
           <w:lang w:val="en-US"/>
         </w:rPr>
-        <w:t xml:space="preserve">    </w:t>
-      </w:r>
-      <w:r>
-        <w:rPr>
-          <w:rFonts w:ascii="Consolas" w:eastAsia="Times New Roman" w:hAnsi="Consolas"/>
-          <w:color w:val="0000FF"/>
-          <w:sz w:val="20"/>
-          <w:szCs w:val="20"/>
-          <w:lang w:val="en-US"/>
-        </w:rPr>
-        <w:t>if</w:t>
-      </w:r>
-      <w:r>
-        <w:rPr>
-          <w:rFonts w:ascii="Consolas" w:eastAsia="Times New Roman" w:hAnsi="Consolas"/>
-          <w:color w:val="000000"/>
-          <w:sz w:val="20"/>
-          <w:szCs w:val="20"/>
-          <w:lang w:val="en-US"/>
-        </w:rPr>
-        <w:t xml:space="preserve"> </w:t>
+        <w:t xml:space="preserve">    roots = </w:t>
       </w:r>
       <w:proofErr w:type="spellStart"/>
       <w:r>
@@ -4711,7 +4939,7 @@
           <w:szCs w:val="20"/>
           <w:lang w:val="en-US"/>
         </w:rPr>
-        <w:t>len_roots</w:t>
+        <w:t>get_roots</w:t>
       </w:r>
       <w:proofErr w:type="spellEnd"/>
       <w:r>
@@ -4722,27 +4950,41 @@
           <w:szCs w:val="20"/>
           <w:lang w:val="en-US"/>
         </w:rPr>
-        <w:t xml:space="preserve"> == </w:t>
-      </w:r>
-      <w:r>
-        <w:rPr>
-          <w:rFonts w:ascii="Consolas" w:eastAsia="Times New Roman" w:hAnsi="Consolas"/>
-          <w:color w:val="098658"/>
-          <w:sz w:val="20"/>
-          <w:szCs w:val="20"/>
-          <w:lang w:val="en-US"/>
-        </w:rPr>
-        <w:t>0</w:t>
-      </w:r>
-      <w:r>
-        <w:rPr>
-          <w:rFonts w:ascii="Consolas" w:eastAsia="Times New Roman" w:hAnsi="Consolas"/>
-          <w:color w:val="000000"/>
-          <w:sz w:val="20"/>
-          <w:szCs w:val="20"/>
-          <w:lang w:val="en-US"/>
-        </w:rPr>
-        <w:t>:</w:t>
+        <w:t>(</w:t>
+      </w:r>
+      <w:proofErr w:type="spellStart"/>
+      <w:proofErr w:type="gramStart"/>
+      <w:r>
+        <w:rPr>
+          <w:rFonts w:ascii="Consolas" w:eastAsia="Times New Roman" w:hAnsi="Consolas"/>
+          <w:color w:val="000000"/>
+          <w:sz w:val="20"/>
+          <w:szCs w:val="20"/>
+          <w:lang w:val="en-US"/>
+        </w:rPr>
+        <w:t>a,b</w:t>
+      </w:r>
+      <w:proofErr w:type="gramEnd"/>
+      <w:r>
+        <w:rPr>
+          <w:rFonts w:ascii="Consolas" w:eastAsia="Times New Roman" w:hAnsi="Consolas"/>
+          <w:color w:val="000000"/>
+          <w:sz w:val="20"/>
+          <w:szCs w:val="20"/>
+          <w:lang w:val="en-US"/>
+        </w:rPr>
+        <w:t>,c</w:t>
+      </w:r>
+      <w:proofErr w:type="spellEnd"/>
+      <w:r>
+        <w:rPr>
+          <w:rFonts w:ascii="Consolas" w:eastAsia="Times New Roman" w:hAnsi="Consolas"/>
+          <w:color w:val="000000"/>
+          <w:sz w:val="20"/>
+          <w:szCs w:val="20"/>
+          <w:lang w:val="en-US"/>
+        </w:rPr>
+        <w:t>)</w:t>
       </w:r>
     </w:p>
     <w:p>
@@ -4766,39 +5008,17 @@
           <w:szCs w:val="20"/>
           <w:lang w:val="en-US"/>
         </w:rPr>
-        <w:t xml:space="preserve">        </w:t>
-      </w:r>
-      <w:proofErr w:type="gramStart"/>
-      <w:r>
-        <w:rPr>
-          <w:rFonts w:ascii="Consolas" w:eastAsia="Times New Roman" w:hAnsi="Consolas"/>
-          <w:color w:val="000000"/>
-          <w:sz w:val="20"/>
-          <w:szCs w:val="20"/>
-          <w:lang w:val="en-US"/>
-        </w:rPr>
-        <w:t>print(</w:t>
-      </w:r>
-      <w:proofErr w:type="gramEnd"/>
-      <w:r>
-        <w:rPr>
-          <w:rFonts w:ascii="Consolas" w:eastAsia="Times New Roman" w:hAnsi="Consolas"/>
-          <w:color w:val="A31515"/>
-          <w:sz w:val="20"/>
-          <w:szCs w:val="20"/>
-          <w:lang w:val="en-US"/>
-        </w:rPr>
-        <w:t>'No roots'</w:t>
-      </w:r>
-      <w:r>
-        <w:rPr>
-          <w:rFonts w:ascii="Consolas" w:eastAsia="Times New Roman" w:hAnsi="Consolas"/>
-          <w:color w:val="000000"/>
-          <w:sz w:val="20"/>
-          <w:szCs w:val="20"/>
-          <w:lang w:val="en-US"/>
-        </w:rPr>
-        <w:t>)</w:t>
+        <w:t xml:space="preserve">    </w:t>
+      </w:r>
+      <w:r>
+        <w:rPr>
+          <w:rFonts w:ascii="Consolas" w:eastAsia="Times New Roman" w:hAnsi="Consolas"/>
+          <w:color w:val="008000"/>
+          <w:sz w:val="20"/>
+          <w:szCs w:val="20"/>
+          <w:lang w:val="en-US"/>
+        </w:rPr>
+        <w:t># Roots output</w:t>
       </w:r>
     </w:p>
     <w:p>
@@ -4828,12 +5048,12 @@
       <w:r>
         <w:rPr>
           <w:rFonts w:ascii="Consolas" w:eastAsia="Times New Roman" w:hAnsi="Consolas"/>
-          <w:color w:val="0000FF"/>
-          <w:sz w:val="20"/>
-          <w:szCs w:val="20"/>
-          <w:lang w:val="en-US"/>
-        </w:rPr>
-        <w:t>elif</w:t>
+          <w:color w:val="000000"/>
+          <w:sz w:val="20"/>
+          <w:szCs w:val="20"/>
+          <w:lang w:val="en-US"/>
+        </w:rPr>
+        <w:t>len_roots</w:t>
       </w:r>
       <w:proofErr w:type="spellEnd"/>
       <w:r>
@@ -4844,7 +5064,7 @@
           <w:szCs w:val="20"/>
           <w:lang w:val="en-US"/>
         </w:rPr>
-        <w:t xml:space="preserve"> </w:t>
+        <w:t xml:space="preserve"> = </w:t>
       </w:r>
       <w:proofErr w:type="spellStart"/>
       <w:r>
@@ -4855,7 +5075,7 @@
           <w:szCs w:val="20"/>
           <w:lang w:val="en-US"/>
         </w:rPr>
-        <w:t>len_roots</w:t>
+        <w:t>len</w:t>
       </w:r>
       <w:proofErr w:type="spellEnd"/>
       <w:r>
@@ -4866,27 +5086,7 @@
           <w:szCs w:val="20"/>
           <w:lang w:val="en-US"/>
         </w:rPr>
-        <w:t xml:space="preserve"> == </w:t>
-      </w:r>
-      <w:r>
-        <w:rPr>
-          <w:rFonts w:ascii="Consolas" w:eastAsia="Times New Roman" w:hAnsi="Consolas"/>
-          <w:color w:val="098658"/>
-          <w:sz w:val="20"/>
-          <w:szCs w:val="20"/>
-          <w:lang w:val="en-US"/>
-        </w:rPr>
-        <w:t>1</w:t>
-      </w:r>
-      <w:r>
-        <w:rPr>
-          <w:rFonts w:ascii="Consolas" w:eastAsia="Times New Roman" w:hAnsi="Consolas"/>
-          <w:color w:val="000000"/>
-          <w:sz w:val="20"/>
-          <w:szCs w:val="20"/>
-          <w:lang w:val="en-US"/>
-        </w:rPr>
-        <w:t>:</w:t>
+        <w:t>(roots)</w:t>
       </w:r>
     </w:p>
     <w:p>
@@ -4910,39 +5110,49 @@
           <w:szCs w:val="20"/>
           <w:lang w:val="en-US"/>
         </w:rPr>
-        <w:t xml:space="preserve">        </w:t>
-      </w:r>
-      <w:proofErr w:type="gramStart"/>
-      <w:r>
-        <w:rPr>
-          <w:rFonts w:ascii="Consolas" w:eastAsia="Times New Roman" w:hAnsi="Consolas"/>
-          <w:color w:val="000000"/>
-          <w:sz w:val="20"/>
-          <w:szCs w:val="20"/>
-          <w:lang w:val="en-US"/>
-        </w:rPr>
-        <w:t>print(</w:t>
-      </w:r>
-      <w:proofErr w:type="gramEnd"/>
-      <w:r>
-        <w:rPr>
-          <w:rFonts w:ascii="Consolas" w:eastAsia="Times New Roman" w:hAnsi="Consolas"/>
-          <w:color w:val="A31515"/>
-          <w:sz w:val="20"/>
-          <w:szCs w:val="20"/>
-          <w:lang w:val="en-US"/>
-        </w:rPr>
-        <w:t>'One root: {}'</w:t>
-      </w:r>
-      <w:r>
-        <w:rPr>
-          <w:rFonts w:ascii="Consolas" w:eastAsia="Times New Roman" w:hAnsi="Consolas"/>
-          <w:color w:val="000000"/>
-          <w:sz w:val="20"/>
-          <w:szCs w:val="20"/>
-          <w:lang w:val="en-US"/>
-        </w:rPr>
-        <w:t>.format(roots[</w:t>
+        <w:t xml:space="preserve">    </w:t>
+      </w:r>
+      <w:r>
+        <w:rPr>
+          <w:rFonts w:ascii="Consolas" w:eastAsia="Times New Roman" w:hAnsi="Consolas"/>
+          <w:color w:val="0000FF"/>
+          <w:sz w:val="20"/>
+          <w:szCs w:val="20"/>
+          <w:lang w:val="en-US"/>
+        </w:rPr>
+        <w:t>if</w:t>
+      </w:r>
+      <w:r>
+        <w:rPr>
+          <w:rFonts w:ascii="Consolas" w:eastAsia="Times New Roman" w:hAnsi="Consolas"/>
+          <w:color w:val="000000"/>
+          <w:sz w:val="20"/>
+          <w:szCs w:val="20"/>
+          <w:lang w:val="en-US"/>
+        </w:rPr>
+        <w:t xml:space="preserve"> </w:t>
+      </w:r>
+      <w:proofErr w:type="spellStart"/>
+      <w:r>
+        <w:rPr>
+          <w:rFonts w:ascii="Consolas" w:eastAsia="Times New Roman" w:hAnsi="Consolas"/>
+          <w:color w:val="000000"/>
+          <w:sz w:val="20"/>
+          <w:szCs w:val="20"/>
+          <w:lang w:val="en-US"/>
+        </w:rPr>
+        <w:t>len_roots</w:t>
+      </w:r>
+      <w:proofErr w:type="spellEnd"/>
+      <w:r>
+        <w:rPr>
+          <w:rFonts w:ascii="Consolas" w:eastAsia="Times New Roman" w:hAnsi="Consolas"/>
+          <w:color w:val="000000"/>
+          <w:sz w:val="20"/>
+          <w:szCs w:val="20"/>
+          <w:lang w:val="en-US"/>
+        </w:rPr>
+        <w:t xml:space="preserve"> == </w:t>
       </w:r>
       <w:r>
         <w:rPr>
@@ -4962,7 +5172,7 @@
           <w:szCs w:val="20"/>
           <w:lang w:val="en-US"/>
         </w:rPr>
-        <w:t>]))</w:t>
+        <w:t>:</w:t>
       </w:r>
     </w:p>
     <w:p>
@@ -4986,71 +5196,39 @@
           <w:szCs w:val="20"/>
           <w:lang w:val="en-US"/>
         </w:rPr>
-        <w:t xml:space="preserve">    </w:t>
-      </w:r>
-      <w:proofErr w:type="spellStart"/>
-      <w:r>
-        <w:rPr>
-          <w:rFonts w:ascii="Consolas" w:eastAsia="Times New Roman" w:hAnsi="Consolas"/>
-          <w:color w:val="0000FF"/>
-          <w:sz w:val="20"/>
-          <w:szCs w:val="20"/>
-          <w:lang w:val="en-US"/>
-        </w:rPr>
-        <w:t>elif</w:t>
-      </w:r>
-      <w:proofErr w:type="spellEnd"/>
-      <w:r>
-        <w:rPr>
-          <w:rFonts w:ascii="Consolas" w:eastAsia="Times New Roman" w:hAnsi="Consolas"/>
-          <w:color w:val="000000"/>
-          <w:sz w:val="20"/>
-          <w:szCs w:val="20"/>
-          <w:lang w:val="en-US"/>
-        </w:rPr>
-        <w:t xml:space="preserve"> </w:t>
-      </w:r>
-      <w:proofErr w:type="spellStart"/>
-      <w:r>
-        <w:rPr>
-          <w:rFonts w:ascii="Consolas" w:eastAsia="Times New Roman" w:hAnsi="Consolas"/>
-          <w:color w:val="000000"/>
-          <w:sz w:val="20"/>
-          <w:szCs w:val="20"/>
-          <w:lang w:val="en-US"/>
-        </w:rPr>
-        <w:t>len_roots</w:t>
-      </w:r>
-      <w:proofErr w:type="spellEnd"/>
-      <w:r>
-        <w:rPr>
-          <w:rFonts w:ascii="Consolas" w:eastAsia="Times New Roman" w:hAnsi="Consolas"/>
-          <w:color w:val="000000"/>
-          <w:sz w:val="20"/>
-          <w:szCs w:val="20"/>
-          <w:lang w:val="en-US"/>
-        </w:rPr>
-        <w:t xml:space="preserve"> == </w:t>
-      </w:r>
-      <w:r>
-        <w:rPr>
-          <w:rFonts w:ascii="Consolas" w:eastAsia="Times New Roman" w:hAnsi="Consolas"/>
-          <w:color w:val="098658"/>
-          <w:sz w:val="20"/>
-          <w:szCs w:val="20"/>
-          <w:lang w:val="en-US"/>
-        </w:rPr>
-        <w:t>2</w:t>
-      </w:r>
-      <w:r>
-        <w:rPr>
-          <w:rFonts w:ascii="Consolas" w:eastAsia="Times New Roman" w:hAnsi="Consolas"/>
-          <w:color w:val="000000"/>
-          <w:sz w:val="20"/>
-          <w:szCs w:val="20"/>
-          <w:lang w:val="en-US"/>
-        </w:rPr>
-        <w:t>:</w:t>
+        <w:t xml:space="preserve">        </w:t>
+      </w:r>
+      <w:proofErr w:type="gramStart"/>
+      <w:r>
+        <w:rPr>
+          <w:rFonts w:ascii="Consolas" w:eastAsia="Times New Roman" w:hAnsi="Consolas"/>
+          <w:color w:val="000000"/>
+          <w:sz w:val="20"/>
+          <w:szCs w:val="20"/>
+          <w:lang w:val="en-US"/>
+        </w:rPr>
+        <w:t>print(</w:t>
+      </w:r>
+      <w:proofErr w:type="gramEnd"/>
+      <w:r>
+        <w:rPr>
+          <w:rFonts w:ascii="Consolas" w:eastAsia="Times New Roman" w:hAnsi="Consolas"/>
+          <w:color w:val="A31515"/>
+          <w:sz w:val="20"/>
+          <w:szCs w:val="20"/>
+          <w:lang w:val="en-US"/>
+        </w:rPr>
+        <w:t>'No roots'</w:t>
+      </w:r>
+      <w:r>
+        <w:rPr>
+          <w:rFonts w:ascii="Consolas" w:eastAsia="Times New Roman" w:hAnsi="Consolas"/>
+          <w:color w:val="000000"/>
+          <w:sz w:val="20"/>
+          <w:szCs w:val="20"/>
+          <w:lang w:val="en-US"/>
+        </w:rPr>
+        <w:t>)</w:t>
       </w:r>
     </w:p>
     <w:p>
@@ -5074,39 +5252,51 @@
           <w:szCs w:val="20"/>
           <w:lang w:val="en-US"/>
         </w:rPr>
-        <w:t xml:space="preserve">        </w:t>
-      </w:r>
-      <w:proofErr w:type="gramStart"/>
-      <w:r>
-        <w:rPr>
-          <w:rFonts w:ascii="Consolas" w:eastAsia="Times New Roman" w:hAnsi="Consolas"/>
-          <w:color w:val="000000"/>
-          <w:sz w:val="20"/>
-          <w:szCs w:val="20"/>
-          <w:lang w:val="en-US"/>
-        </w:rPr>
-        <w:t>print(</w:t>
-      </w:r>
-      <w:proofErr w:type="gramEnd"/>
-      <w:r>
-        <w:rPr>
-          <w:rFonts w:ascii="Consolas" w:eastAsia="Times New Roman" w:hAnsi="Consolas"/>
-          <w:color w:val="A31515"/>
-          <w:sz w:val="20"/>
-          <w:szCs w:val="20"/>
-          <w:lang w:val="en-US"/>
-        </w:rPr>
-        <w:t>'Two roots: {} &amp; {}'</w:t>
-      </w:r>
-      <w:r>
-        <w:rPr>
-          <w:rFonts w:ascii="Consolas" w:eastAsia="Times New Roman" w:hAnsi="Consolas"/>
-          <w:color w:val="000000"/>
-          <w:sz w:val="20"/>
-          <w:szCs w:val="20"/>
-          <w:lang w:val="en-US"/>
-        </w:rPr>
-        <w:t>.format(roots[</w:t>
+        <w:t xml:space="preserve">    </w:t>
+      </w:r>
+      <w:proofErr w:type="spellStart"/>
+      <w:r>
+        <w:rPr>
+          <w:rFonts w:ascii="Consolas" w:eastAsia="Times New Roman" w:hAnsi="Consolas"/>
+          <w:color w:val="0000FF"/>
+          <w:sz w:val="20"/>
+          <w:szCs w:val="20"/>
+          <w:lang w:val="en-US"/>
+        </w:rPr>
+        <w:t>elif</w:t>
+      </w:r>
+      <w:proofErr w:type="spellEnd"/>
+      <w:r>
+        <w:rPr>
+          <w:rFonts w:ascii="Consolas" w:eastAsia="Times New Roman" w:hAnsi="Consolas"/>
+          <w:color w:val="000000"/>
+          <w:sz w:val="20"/>
+          <w:szCs w:val="20"/>
+          <w:lang w:val="en-US"/>
+        </w:rPr>
+        <w:t xml:space="preserve"> </w:t>
+      </w:r>
+      <w:proofErr w:type="spellStart"/>
+      <w:r>
+        <w:rPr>
+          <w:rFonts w:ascii="Consolas" w:eastAsia="Times New Roman" w:hAnsi="Consolas"/>
+          <w:color w:val="000000"/>
+          <w:sz w:val="20"/>
+          <w:szCs w:val="20"/>
+          <w:lang w:val="en-US"/>
+        </w:rPr>
+        <w:t>len_roots</w:t>
+      </w:r>
+      <w:proofErr w:type="spellEnd"/>
+      <w:r>
+        <w:rPr>
+          <w:rFonts w:ascii="Consolas" w:eastAsia="Times New Roman" w:hAnsi="Consolas"/>
+          <w:color w:val="000000"/>
+          <w:sz w:val="20"/>
+          <w:szCs w:val="20"/>
+          <w:lang w:val="en-US"/>
+        </w:rPr>
+        <w:t xml:space="preserve"> == </w:t>
       </w:r>
       <w:r>
         <w:rPr>
@@ -5116,26 +5306,6 @@
           <w:szCs w:val="20"/>
           <w:lang w:val="en-US"/>
         </w:rPr>
-        <w:t>0</w:t>
-      </w:r>
-      <w:r>
-        <w:rPr>
-          <w:rFonts w:ascii="Consolas" w:eastAsia="Times New Roman" w:hAnsi="Consolas"/>
-          <w:color w:val="000000"/>
-          <w:sz w:val="20"/>
-          <w:szCs w:val="20"/>
-          <w:lang w:val="en-US"/>
-        </w:rPr>
-        <w:t>], roots[</w:t>
-      </w:r>
-      <w:r>
-        <w:rPr>
-          <w:rFonts w:ascii="Consolas" w:eastAsia="Times New Roman" w:hAnsi="Consolas"/>
-          <w:color w:val="098658"/>
-          <w:sz w:val="20"/>
-          <w:szCs w:val="20"/>
-          <w:lang w:val="en-US"/>
-        </w:rPr>
         <w:t>1</w:t>
       </w:r>
       <w:r>
@@ -5146,7 +5316,7 @@
           <w:szCs w:val="20"/>
           <w:lang w:val="en-US"/>
         </w:rPr>
-        <w:t>]))</w:t>
+        <w:t>:</w:t>
       </w:r>
     </w:p>
     <w:p>
@@ -5170,51 +5340,39 @@
           <w:szCs w:val="20"/>
           <w:lang w:val="en-US"/>
         </w:rPr>
-        <w:t xml:space="preserve">    </w:t>
-      </w:r>
-      <w:proofErr w:type="spellStart"/>
-      <w:r>
-        <w:rPr>
-          <w:rFonts w:ascii="Consolas" w:eastAsia="Times New Roman" w:hAnsi="Consolas"/>
-          <w:color w:val="0000FF"/>
-          <w:sz w:val="20"/>
-          <w:szCs w:val="20"/>
-          <w:lang w:val="en-US"/>
-        </w:rPr>
-        <w:t>elif</w:t>
-      </w:r>
-      <w:proofErr w:type="spellEnd"/>
-      <w:r>
-        <w:rPr>
-          <w:rFonts w:ascii="Consolas" w:eastAsia="Times New Roman" w:hAnsi="Consolas"/>
-          <w:color w:val="000000"/>
-          <w:sz w:val="20"/>
-          <w:szCs w:val="20"/>
-          <w:lang w:val="en-US"/>
-        </w:rPr>
-        <w:t xml:space="preserve"> </w:t>
-      </w:r>
-      <w:proofErr w:type="spellStart"/>
-      <w:r>
-        <w:rPr>
-          <w:rFonts w:ascii="Consolas" w:eastAsia="Times New Roman" w:hAnsi="Consolas"/>
-          <w:color w:val="000000"/>
-          <w:sz w:val="20"/>
-          <w:szCs w:val="20"/>
-          <w:lang w:val="en-US"/>
-        </w:rPr>
-        <w:t>len_roots</w:t>
-      </w:r>
-      <w:proofErr w:type="spellEnd"/>
-      <w:r>
-        <w:rPr>
-          <w:rFonts w:ascii="Consolas" w:eastAsia="Times New Roman" w:hAnsi="Consolas"/>
-          <w:color w:val="000000"/>
-          <w:sz w:val="20"/>
-          <w:szCs w:val="20"/>
-          <w:lang w:val="en-US"/>
-        </w:rPr>
-        <w:t xml:space="preserve"> == </w:t>
+        <w:t xml:space="preserve">        </w:t>
+      </w:r>
+      <w:proofErr w:type="gramStart"/>
+      <w:r>
+        <w:rPr>
+          <w:rFonts w:ascii="Consolas" w:eastAsia="Times New Roman" w:hAnsi="Consolas"/>
+          <w:color w:val="000000"/>
+          <w:sz w:val="20"/>
+          <w:szCs w:val="20"/>
+          <w:lang w:val="en-US"/>
+        </w:rPr>
+        <w:t>print(</w:t>
+      </w:r>
+      <w:proofErr w:type="gramEnd"/>
+      <w:r>
+        <w:rPr>
+          <w:rFonts w:ascii="Consolas" w:eastAsia="Times New Roman" w:hAnsi="Consolas"/>
+          <w:color w:val="A31515"/>
+          <w:sz w:val="20"/>
+          <w:szCs w:val="20"/>
+          <w:lang w:val="en-US"/>
+        </w:rPr>
+        <w:t>'One root: {}'</w:t>
+      </w:r>
+      <w:r>
+        <w:rPr>
+          <w:rFonts w:ascii="Consolas" w:eastAsia="Times New Roman" w:hAnsi="Consolas"/>
+          <w:color w:val="000000"/>
+          <w:sz w:val="20"/>
+          <w:szCs w:val="20"/>
+          <w:lang w:val="en-US"/>
+        </w:rPr>
+        <w:t>.format(roots[</w:t>
       </w:r>
       <w:r>
         <w:rPr>
@@ -5224,17 +5382,17 @@
           <w:szCs w:val="20"/>
           <w:lang w:val="en-US"/>
         </w:rPr>
-        <w:t>3</w:t>
-      </w:r>
-      <w:r>
-        <w:rPr>
-          <w:rFonts w:ascii="Consolas" w:eastAsia="Times New Roman" w:hAnsi="Consolas"/>
-          <w:color w:val="000000"/>
-          <w:sz w:val="20"/>
-          <w:szCs w:val="20"/>
-          <w:lang w:val="en-US"/>
-        </w:rPr>
-        <w:t>:</w:t>
+        <w:t>0</w:t>
+      </w:r>
+      <w:r>
+        <w:rPr>
+          <w:rFonts w:ascii="Consolas" w:eastAsia="Times New Roman" w:hAnsi="Consolas"/>
+          <w:color w:val="000000"/>
+          <w:sz w:val="20"/>
+          <w:szCs w:val="20"/>
+          <w:lang w:val="en-US"/>
+        </w:rPr>
+        <w:t>]))</w:t>
       </w:r>
     </w:p>
     <w:p>
@@ -5258,39 +5416,51 @@
           <w:szCs w:val="20"/>
           <w:lang w:val="en-US"/>
         </w:rPr>
-        <w:t xml:space="preserve">        </w:t>
-      </w:r>
-      <w:proofErr w:type="gramStart"/>
-      <w:r>
-        <w:rPr>
-          <w:rFonts w:ascii="Consolas" w:eastAsia="Times New Roman" w:hAnsi="Consolas"/>
-          <w:color w:val="000000"/>
-          <w:sz w:val="20"/>
-          <w:szCs w:val="20"/>
-          <w:lang w:val="en-US"/>
-        </w:rPr>
-        <w:t>print(</w:t>
-      </w:r>
-      <w:proofErr w:type="gramEnd"/>
-      <w:r>
-        <w:rPr>
-          <w:rFonts w:ascii="Consolas" w:eastAsia="Times New Roman" w:hAnsi="Consolas"/>
-          <w:color w:val="A31515"/>
-          <w:sz w:val="20"/>
-          <w:szCs w:val="20"/>
-          <w:lang w:val="en-US"/>
-        </w:rPr>
-        <w:t>'Three roots: {} &amp; {} &amp; {}'</w:t>
-      </w:r>
-      <w:r>
-        <w:rPr>
-          <w:rFonts w:ascii="Consolas" w:eastAsia="Times New Roman" w:hAnsi="Consolas"/>
-          <w:color w:val="000000"/>
-          <w:sz w:val="20"/>
-          <w:szCs w:val="20"/>
-          <w:lang w:val="en-US"/>
-        </w:rPr>
-        <w:t>.format(roots[</w:t>
+        <w:t xml:space="preserve">    </w:t>
+      </w:r>
+      <w:proofErr w:type="spellStart"/>
+      <w:r>
+        <w:rPr>
+          <w:rFonts w:ascii="Consolas" w:eastAsia="Times New Roman" w:hAnsi="Consolas"/>
+          <w:color w:val="0000FF"/>
+          <w:sz w:val="20"/>
+          <w:szCs w:val="20"/>
+          <w:lang w:val="en-US"/>
+        </w:rPr>
+        <w:t>elif</w:t>
+      </w:r>
+      <w:proofErr w:type="spellEnd"/>
+      <w:r>
+        <w:rPr>
+          <w:rFonts w:ascii="Consolas" w:eastAsia="Times New Roman" w:hAnsi="Consolas"/>
+          <w:color w:val="000000"/>
+          <w:sz w:val="20"/>
+          <w:szCs w:val="20"/>
+          <w:lang w:val="en-US"/>
+        </w:rPr>
+        <w:t xml:space="preserve"> </w:t>
+      </w:r>
+      <w:proofErr w:type="spellStart"/>
+      <w:r>
+        <w:rPr>
+          <w:rFonts w:ascii="Consolas" w:eastAsia="Times New Roman" w:hAnsi="Consolas"/>
+          <w:color w:val="000000"/>
+          <w:sz w:val="20"/>
+          <w:szCs w:val="20"/>
+          <w:lang w:val="en-US"/>
+        </w:rPr>
+        <w:t>len_roots</w:t>
+      </w:r>
+      <w:proofErr w:type="spellEnd"/>
+      <w:r>
+        <w:rPr>
+          <w:rFonts w:ascii="Consolas" w:eastAsia="Times New Roman" w:hAnsi="Consolas"/>
+          <w:color w:val="000000"/>
+          <w:sz w:val="20"/>
+          <w:szCs w:val="20"/>
+          <w:lang w:val="en-US"/>
+        </w:rPr>
+        <w:t xml:space="preserve"> == </w:t>
       </w:r>
       <w:r>
         <w:rPr>
@@ -5300,46 +5470,6 @@
           <w:szCs w:val="20"/>
           <w:lang w:val="en-US"/>
         </w:rPr>
-        <w:t>0</w:t>
-      </w:r>
-      <w:r>
-        <w:rPr>
-          <w:rFonts w:ascii="Consolas" w:eastAsia="Times New Roman" w:hAnsi="Consolas"/>
-          <w:color w:val="000000"/>
-          <w:sz w:val="20"/>
-          <w:szCs w:val="20"/>
-          <w:lang w:val="en-US"/>
-        </w:rPr>
-        <w:t>], roots[</w:t>
-      </w:r>
-      <w:r>
-        <w:rPr>
-          <w:rFonts w:ascii="Consolas" w:eastAsia="Times New Roman" w:hAnsi="Consolas"/>
-          <w:color w:val="098658"/>
-          <w:sz w:val="20"/>
-          <w:szCs w:val="20"/>
-          <w:lang w:val="en-US"/>
-        </w:rPr>
-        <w:t>1</w:t>
-      </w:r>
-      <w:r>
-        <w:rPr>
-          <w:rFonts w:ascii="Consolas" w:eastAsia="Times New Roman" w:hAnsi="Consolas"/>
-          <w:color w:val="000000"/>
-          <w:sz w:val="20"/>
-          <w:szCs w:val="20"/>
-          <w:lang w:val="en-US"/>
-        </w:rPr>
-        <w:t>], roots[</w:t>
-      </w:r>
-      <w:r>
-        <w:rPr>
-          <w:rFonts w:ascii="Consolas" w:eastAsia="Times New Roman" w:hAnsi="Consolas"/>
-          <w:color w:val="098658"/>
-          <w:sz w:val="20"/>
-          <w:szCs w:val="20"/>
-          <w:lang w:val="en-US"/>
-        </w:rPr>
         <w:t>2</w:t>
       </w:r>
       <w:r>
@@ -5350,7 +5480,7 @@
           <w:szCs w:val="20"/>
           <w:lang w:val="en-US"/>
         </w:rPr>
-        <w:t>], ))</w:t>
+        <w:t>:</w:t>
       </w:r>
     </w:p>
     <w:p>
@@ -5374,51 +5504,39 @@
           <w:szCs w:val="20"/>
           <w:lang w:val="en-US"/>
         </w:rPr>
-        <w:t xml:space="preserve">    </w:t>
-      </w:r>
-      <w:proofErr w:type="spellStart"/>
-      <w:r>
-        <w:rPr>
-          <w:rFonts w:ascii="Consolas" w:eastAsia="Times New Roman" w:hAnsi="Consolas"/>
-          <w:color w:val="0000FF"/>
-          <w:sz w:val="20"/>
-          <w:szCs w:val="20"/>
-          <w:lang w:val="en-US"/>
-        </w:rPr>
-        <w:t>elif</w:t>
-      </w:r>
-      <w:proofErr w:type="spellEnd"/>
-      <w:r>
-        <w:rPr>
-          <w:rFonts w:ascii="Consolas" w:eastAsia="Times New Roman" w:hAnsi="Consolas"/>
-          <w:color w:val="000000"/>
-          <w:sz w:val="20"/>
-          <w:szCs w:val="20"/>
-          <w:lang w:val="en-US"/>
-        </w:rPr>
-        <w:t xml:space="preserve"> </w:t>
-      </w:r>
-      <w:proofErr w:type="spellStart"/>
-      <w:r>
-        <w:rPr>
-          <w:rFonts w:ascii="Consolas" w:eastAsia="Times New Roman" w:hAnsi="Consolas"/>
-          <w:color w:val="000000"/>
-          <w:sz w:val="20"/>
-          <w:szCs w:val="20"/>
-          <w:lang w:val="en-US"/>
-        </w:rPr>
-        <w:t>len_roots</w:t>
-      </w:r>
-      <w:proofErr w:type="spellEnd"/>
-      <w:r>
-        <w:rPr>
-          <w:rFonts w:ascii="Consolas" w:eastAsia="Times New Roman" w:hAnsi="Consolas"/>
-          <w:color w:val="000000"/>
-          <w:sz w:val="20"/>
-          <w:szCs w:val="20"/>
-          <w:lang w:val="en-US"/>
-        </w:rPr>
-        <w:t xml:space="preserve"> == </w:t>
+        <w:t xml:space="preserve">        </w:t>
+      </w:r>
+      <w:proofErr w:type="gramStart"/>
+      <w:r>
+        <w:rPr>
+          <w:rFonts w:ascii="Consolas" w:eastAsia="Times New Roman" w:hAnsi="Consolas"/>
+          <w:color w:val="000000"/>
+          <w:sz w:val="20"/>
+          <w:szCs w:val="20"/>
+          <w:lang w:val="en-US"/>
+        </w:rPr>
+        <w:t>print(</w:t>
+      </w:r>
+      <w:proofErr w:type="gramEnd"/>
+      <w:r>
+        <w:rPr>
+          <w:rFonts w:ascii="Consolas" w:eastAsia="Times New Roman" w:hAnsi="Consolas"/>
+          <w:color w:val="A31515"/>
+          <w:sz w:val="20"/>
+          <w:szCs w:val="20"/>
+          <w:lang w:val="en-US"/>
+        </w:rPr>
+        <w:t>'Two roots: {} &amp; {}'</w:t>
+      </w:r>
+      <w:r>
+        <w:rPr>
+          <w:rFonts w:ascii="Consolas" w:eastAsia="Times New Roman" w:hAnsi="Consolas"/>
+          <w:color w:val="000000"/>
+          <w:sz w:val="20"/>
+          <w:szCs w:val="20"/>
+          <w:lang w:val="en-US"/>
+        </w:rPr>
+        <w:t>.format(roots[</w:t>
       </w:r>
       <w:r>
         <w:rPr>
@@ -5428,17 +5546,37 @@
           <w:szCs w:val="20"/>
           <w:lang w:val="en-US"/>
         </w:rPr>
-        <w:t>4</w:t>
-      </w:r>
-      <w:r>
-        <w:rPr>
-          <w:rFonts w:ascii="Consolas" w:eastAsia="Times New Roman" w:hAnsi="Consolas"/>
-          <w:color w:val="000000"/>
-          <w:sz w:val="20"/>
-          <w:szCs w:val="20"/>
-          <w:lang w:val="en-US"/>
-        </w:rPr>
-        <w:t>:</w:t>
+        <w:t>0</w:t>
+      </w:r>
+      <w:r>
+        <w:rPr>
+          <w:rFonts w:ascii="Consolas" w:eastAsia="Times New Roman" w:hAnsi="Consolas"/>
+          <w:color w:val="000000"/>
+          <w:sz w:val="20"/>
+          <w:szCs w:val="20"/>
+          <w:lang w:val="en-US"/>
+        </w:rPr>
+        <w:t>], roots[</w:t>
+      </w:r>
+      <w:r>
+        <w:rPr>
+          <w:rFonts w:ascii="Consolas" w:eastAsia="Times New Roman" w:hAnsi="Consolas"/>
+          <w:color w:val="098658"/>
+          <w:sz w:val="20"/>
+          <w:szCs w:val="20"/>
+          <w:lang w:val="en-US"/>
+        </w:rPr>
+        <w:t>1</w:t>
+      </w:r>
+      <w:r>
+        <w:rPr>
+          <w:rFonts w:ascii="Consolas" w:eastAsia="Times New Roman" w:hAnsi="Consolas"/>
+          <w:color w:val="000000"/>
+          <w:sz w:val="20"/>
+          <w:szCs w:val="20"/>
+          <w:lang w:val="en-US"/>
+        </w:rPr>
+        <w:t>]))</w:t>
       </w:r>
     </w:p>
     <w:p>
@@ -5462,39 +5600,51 @@
           <w:szCs w:val="20"/>
           <w:lang w:val="en-US"/>
         </w:rPr>
-        <w:t xml:space="preserve">        </w:t>
-      </w:r>
-      <w:proofErr w:type="gramStart"/>
-      <w:r>
-        <w:rPr>
-          <w:rFonts w:ascii="Consolas" w:eastAsia="Times New Roman" w:hAnsi="Consolas"/>
-          <w:color w:val="000000"/>
-          <w:sz w:val="20"/>
-          <w:szCs w:val="20"/>
-          <w:lang w:val="en-US"/>
-        </w:rPr>
-        <w:t>print(</w:t>
-      </w:r>
-      <w:proofErr w:type="gramEnd"/>
-      <w:r>
-        <w:rPr>
-          <w:rFonts w:ascii="Consolas" w:eastAsia="Times New Roman" w:hAnsi="Consolas"/>
-          <w:color w:val="A31515"/>
-          <w:sz w:val="20"/>
-          <w:szCs w:val="20"/>
-          <w:lang w:val="en-US"/>
-        </w:rPr>
-        <w:t>'Four roots: {} &amp; {} &amp; {} &amp; {}'</w:t>
-      </w:r>
-      <w:r>
-        <w:rPr>
-          <w:rFonts w:ascii="Consolas" w:eastAsia="Times New Roman" w:hAnsi="Consolas"/>
-          <w:color w:val="000000"/>
-          <w:sz w:val="20"/>
-          <w:szCs w:val="20"/>
-          <w:lang w:val="en-US"/>
-        </w:rPr>
-        <w:t>.format(roots[</w:t>
+        <w:t xml:space="preserve">    </w:t>
+      </w:r>
+      <w:proofErr w:type="spellStart"/>
+      <w:r>
+        <w:rPr>
+          <w:rFonts w:ascii="Consolas" w:eastAsia="Times New Roman" w:hAnsi="Consolas"/>
+          <w:color w:val="0000FF"/>
+          <w:sz w:val="20"/>
+          <w:szCs w:val="20"/>
+          <w:lang w:val="en-US"/>
+        </w:rPr>
+        <w:t>elif</w:t>
+      </w:r>
+      <w:proofErr w:type="spellEnd"/>
+      <w:r>
+        <w:rPr>
+          <w:rFonts w:ascii="Consolas" w:eastAsia="Times New Roman" w:hAnsi="Consolas"/>
+          <w:color w:val="000000"/>
+          <w:sz w:val="20"/>
+          <w:szCs w:val="20"/>
+          <w:lang w:val="en-US"/>
+        </w:rPr>
+        <w:t xml:space="preserve"> </w:t>
+      </w:r>
+      <w:proofErr w:type="spellStart"/>
+      <w:r>
+        <w:rPr>
+          <w:rFonts w:ascii="Consolas" w:eastAsia="Times New Roman" w:hAnsi="Consolas"/>
+          <w:color w:val="000000"/>
+          <w:sz w:val="20"/>
+          <w:szCs w:val="20"/>
+          <w:lang w:val="en-US"/>
+        </w:rPr>
+        <w:t>len_roots</w:t>
+      </w:r>
+      <w:proofErr w:type="spellEnd"/>
+      <w:r>
+        <w:rPr>
+          <w:rFonts w:ascii="Consolas" w:eastAsia="Times New Roman" w:hAnsi="Consolas"/>
+          <w:color w:val="000000"/>
+          <w:sz w:val="20"/>
+          <w:szCs w:val="20"/>
+          <w:lang w:val="en-US"/>
+        </w:rPr>
+        <w:t xml:space="preserve"> == </w:t>
       </w:r>
       <w:r>
         <w:rPr>
@@ -5504,66 +5654,6 @@
           <w:szCs w:val="20"/>
           <w:lang w:val="en-US"/>
         </w:rPr>
-        <w:t>0</w:t>
-      </w:r>
-      <w:r>
-        <w:rPr>
-          <w:rFonts w:ascii="Consolas" w:eastAsia="Times New Roman" w:hAnsi="Consolas"/>
-          <w:color w:val="000000"/>
-          <w:sz w:val="20"/>
-          <w:szCs w:val="20"/>
-          <w:lang w:val="en-US"/>
-        </w:rPr>
-        <w:t>], roots[</w:t>
-      </w:r>
-      <w:r>
-        <w:rPr>
-          <w:rFonts w:ascii="Consolas" w:eastAsia="Times New Roman" w:hAnsi="Consolas"/>
-          <w:color w:val="098658"/>
-          <w:sz w:val="20"/>
-          <w:szCs w:val="20"/>
-          <w:lang w:val="en-US"/>
-        </w:rPr>
-        <w:t>1</w:t>
-      </w:r>
-      <w:r>
-        <w:rPr>
-          <w:rFonts w:ascii="Consolas" w:eastAsia="Times New Roman" w:hAnsi="Consolas"/>
-          <w:color w:val="000000"/>
-          <w:sz w:val="20"/>
-          <w:szCs w:val="20"/>
-          <w:lang w:val="en-US"/>
-        </w:rPr>
-        <w:t>], roots[</w:t>
-      </w:r>
-      <w:r>
-        <w:rPr>
-          <w:rFonts w:ascii="Consolas" w:eastAsia="Times New Roman" w:hAnsi="Consolas"/>
-          <w:color w:val="098658"/>
-          <w:sz w:val="20"/>
-          <w:szCs w:val="20"/>
-          <w:lang w:val="en-US"/>
-        </w:rPr>
-        <w:t>2</w:t>
-      </w:r>
-      <w:r>
-        <w:rPr>
-          <w:rFonts w:ascii="Consolas" w:eastAsia="Times New Roman" w:hAnsi="Consolas"/>
-          <w:color w:val="000000"/>
-          <w:sz w:val="20"/>
-          <w:szCs w:val="20"/>
-          <w:lang w:val="en-US"/>
-        </w:rPr>
-        <w:t>], roots[</w:t>
-      </w:r>
-      <w:r>
-        <w:rPr>
-          <w:rFonts w:ascii="Consolas" w:eastAsia="Times New Roman" w:hAnsi="Consolas"/>
-          <w:color w:val="098658"/>
-          <w:sz w:val="20"/>
-          <w:szCs w:val="20"/>
-          <w:lang w:val="en-US"/>
-        </w:rPr>
         <w:t>3</w:t>
       </w:r>
       <w:r>
@@ -5574,7 +5664,7 @@
           <w:szCs w:val="20"/>
           <w:lang w:val="en-US"/>
         </w:rPr>
-        <w:t>]))</w:t>
+        <w:t>:</w:t>
       </w:r>
     </w:p>
     <w:p>
@@ -5598,7 +5688,99 @@
           <w:szCs w:val="20"/>
           <w:lang w:val="en-US"/>
         </w:rPr>
-        <w:t xml:space="preserve">    </w:t>
+        <w:t xml:space="preserve">        </w:t>
+      </w:r>
+      <w:proofErr w:type="gramStart"/>
+      <w:r>
+        <w:rPr>
+          <w:rFonts w:ascii="Consolas" w:eastAsia="Times New Roman" w:hAnsi="Consolas"/>
+          <w:color w:val="000000"/>
+          <w:sz w:val="20"/>
+          <w:szCs w:val="20"/>
+          <w:lang w:val="en-US"/>
+        </w:rPr>
+        <w:t>print(</w:t>
+      </w:r>
+      <w:proofErr w:type="gramEnd"/>
+      <w:r>
+        <w:rPr>
+          <w:rFonts w:ascii="Consolas" w:eastAsia="Times New Roman" w:hAnsi="Consolas"/>
+          <w:color w:val="A31515"/>
+          <w:sz w:val="20"/>
+          <w:szCs w:val="20"/>
+          <w:lang w:val="en-US"/>
+        </w:rPr>
+        <w:t>'Three roots: {} &amp; {} &amp; {}'</w:t>
+      </w:r>
+      <w:r>
+        <w:rPr>
+          <w:rFonts w:ascii="Consolas" w:eastAsia="Times New Roman" w:hAnsi="Consolas"/>
+          <w:color w:val="000000"/>
+          <w:sz w:val="20"/>
+          <w:szCs w:val="20"/>
+          <w:lang w:val="en-US"/>
+        </w:rPr>
+        <w:t>.format(roots[</w:t>
+      </w:r>
+      <w:r>
+        <w:rPr>
+          <w:rFonts w:ascii="Consolas" w:eastAsia="Times New Roman" w:hAnsi="Consolas"/>
+          <w:color w:val="098658"/>
+          <w:sz w:val="20"/>
+          <w:szCs w:val="20"/>
+          <w:lang w:val="en-US"/>
+        </w:rPr>
+        <w:t>0</w:t>
+      </w:r>
+      <w:r>
+        <w:rPr>
+          <w:rFonts w:ascii="Consolas" w:eastAsia="Times New Roman" w:hAnsi="Consolas"/>
+          <w:color w:val="000000"/>
+          <w:sz w:val="20"/>
+          <w:szCs w:val="20"/>
+          <w:lang w:val="en-US"/>
+        </w:rPr>
+        <w:t>], roots[</w:t>
+      </w:r>
+      <w:r>
+        <w:rPr>
+          <w:rFonts w:ascii="Consolas" w:eastAsia="Times New Roman" w:hAnsi="Consolas"/>
+          <w:color w:val="098658"/>
+          <w:sz w:val="20"/>
+          <w:szCs w:val="20"/>
+          <w:lang w:val="en-US"/>
+        </w:rPr>
+        <w:t>1</w:t>
+      </w:r>
+      <w:r>
+        <w:rPr>
+          <w:rFonts w:ascii="Consolas" w:eastAsia="Times New Roman" w:hAnsi="Consolas"/>
+          <w:color w:val="000000"/>
+          <w:sz w:val="20"/>
+          <w:szCs w:val="20"/>
+          <w:lang w:val="en-US"/>
+        </w:rPr>
+        <w:t>], roots[</w:t>
+      </w:r>
+      <w:r>
+        <w:rPr>
+          <w:rFonts w:ascii="Consolas" w:eastAsia="Times New Roman" w:hAnsi="Consolas"/>
+          <w:color w:val="098658"/>
+          <w:sz w:val="20"/>
+          <w:szCs w:val="20"/>
+          <w:lang w:val="en-US"/>
+        </w:rPr>
+        <w:t>2</w:t>
+      </w:r>
+      <w:r>
+        <w:rPr>
+          <w:rFonts w:ascii="Consolas" w:eastAsia="Times New Roman" w:hAnsi="Consolas"/>
+          <w:color w:val="000000"/>
+          <w:sz w:val="20"/>
+          <w:szCs w:val="20"/>
+          <w:lang w:val="en-US"/>
+        </w:rPr>
+        <w:t>], ))</w:t>
       </w:r>
     </w:p>
     <w:p>
@@ -5614,6 +5796,80 @@
           <w:lang w:val="en-US"/>
         </w:rPr>
       </w:pPr>
+      <w:r>
+        <w:rPr>
+          <w:rFonts w:ascii="Consolas" w:eastAsia="Times New Roman" w:hAnsi="Consolas"/>
+          <w:color w:val="000000"/>
+          <w:sz w:val="20"/>
+          <w:szCs w:val="20"/>
+          <w:lang w:val="en-US"/>
+        </w:rPr>
+        <w:t xml:space="preserve">    </w:t>
+      </w:r>
+      <w:proofErr w:type="spellStart"/>
+      <w:r>
+        <w:rPr>
+          <w:rFonts w:ascii="Consolas" w:eastAsia="Times New Roman" w:hAnsi="Consolas"/>
+          <w:color w:val="0000FF"/>
+          <w:sz w:val="20"/>
+          <w:szCs w:val="20"/>
+          <w:lang w:val="en-US"/>
+        </w:rPr>
+        <w:t>elif</w:t>
+      </w:r>
+      <w:proofErr w:type="spellEnd"/>
+      <w:r>
+        <w:rPr>
+          <w:rFonts w:ascii="Consolas" w:eastAsia="Times New Roman" w:hAnsi="Consolas"/>
+          <w:color w:val="000000"/>
+          <w:sz w:val="20"/>
+          <w:szCs w:val="20"/>
+          <w:lang w:val="en-US"/>
+        </w:rPr>
+        <w:t xml:space="preserve"> </w:t>
+      </w:r>
+      <w:proofErr w:type="spellStart"/>
+      <w:r>
+        <w:rPr>
+          <w:rFonts w:ascii="Consolas" w:eastAsia="Times New Roman" w:hAnsi="Consolas"/>
+          <w:color w:val="000000"/>
+          <w:sz w:val="20"/>
+          <w:szCs w:val="20"/>
+          <w:lang w:val="en-US"/>
+        </w:rPr>
+        <w:t>len_roots</w:t>
+      </w:r>
+      <w:proofErr w:type="spellEnd"/>
+      <w:r>
+        <w:rPr>
+          <w:rFonts w:ascii="Consolas" w:eastAsia="Times New Roman" w:hAnsi="Consolas"/>
+          <w:color w:val="000000"/>
+          <w:sz w:val="20"/>
+          <w:szCs w:val="20"/>
+          <w:lang w:val="en-US"/>
+        </w:rPr>
+        <w:t xml:space="preserve"> == </w:t>
+      </w:r>
+      <w:r>
+        <w:rPr>
+          <w:rFonts w:ascii="Consolas" w:eastAsia="Times New Roman" w:hAnsi="Consolas"/>
+          <w:color w:val="098658"/>
+          <w:sz w:val="20"/>
+          <w:szCs w:val="20"/>
+          <w:lang w:val="en-US"/>
+        </w:rPr>
+        <w:t>4</w:t>
+      </w:r>
+      <w:r>
+        <w:rPr>
+          <w:rFonts w:ascii="Consolas" w:eastAsia="Times New Roman" w:hAnsi="Consolas"/>
+          <w:color w:val="000000"/>
+          <w:sz w:val="20"/>
+          <w:szCs w:val="20"/>
+          <w:lang w:val="en-US"/>
+        </w:rPr>
+        <w:t>:</w:t>
+      </w:r>
     </w:p>
     <w:p>
       <w:pPr>
@@ -5631,25 +5887,125 @@
       <w:r>
         <w:rPr>
           <w:rFonts w:ascii="Consolas" w:eastAsia="Times New Roman" w:hAnsi="Consolas"/>
-          <w:color w:val="008000"/>
-          <w:sz w:val="20"/>
-          <w:szCs w:val="20"/>
-          <w:lang w:val="en-US"/>
-        </w:rPr>
-        <w:t xml:space="preserve"># If executed from </w:t>
-      </w:r>
-      <w:proofErr w:type="spellStart"/>
-      <w:r>
-        <w:rPr>
-          <w:rFonts w:ascii="Consolas" w:eastAsia="Times New Roman" w:hAnsi="Consolas"/>
-          <w:color w:val="008000"/>
-          <w:sz w:val="20"/>
-          <w:szCs w:val="20"/>
-          <w:lang w:val="en-US"/>
-        </w:rPr>
-        <w:t>cmd</w:t>
-      </w:r>
-      <w:proofErr w:type="spellEnd"/>
+          <w:color w:val="000000"/>
+          <w:sz w:val="20"/>
+          <w:szCs w:val="20"/>
+          <w:lang w:val="en-US"/>
+        </w:rPr>
+        <w:t xml:space="preserve">        </w:t>
+      </w:r>
+      <w:proofErr w:type="gramStart"/>
+      <w:r>
+        <w:rPr>
+          <w:rFonts w:ascii="Consolas" w:eastAsia="Times New Roman" w:hAnsi="Consolas"/>
+          <w:color w:val="000000"/>
+          <w:sz w:val="20"/>
+          <w:szCs w:val="20"/>
+          <w:lang w:val="en-US"/>
+        </w:rPr>
+        <w:t>print(</w:t>
+      </w:r>
+      <w:proofErr w:type="gramEnd"/>
+      <w:r>
+        <w:rPr>
+          <w:rFonts w:ascii="Consolas" w:eastAsia="Times New Roman" w:hAnsi="Consolas"/>
+          <w:color w:val="A31515"/>
+          <w:sz w:val="20"/>
+          <w:szCs w:val="20"/>
+          <w:lang w:val="en-US"/>
+        </w:rPr>
+        <w:t>'Four roots: {} &amp; {} &amp; {} &amp; {}'</w:t>
+      </w:r>
+      <w:r>
+        <w:rPr>
+          <w:rFonts w:ascii="Consolas" w:eastAsia="Times New Roman" w:hAnsi="Consolas"/>
+          <w:color w:val="000000"/>
+          <w:sz w:val="20"/>
+          <w:szCs w:val="20"/>
+          <w:lang w:val="en-US"/>
+        </w:rPr>
+        <w:t>.format(roots[</w:t>
+      </w:r>
+      <w:r>
+        <w:rPr>
+          <w:rFonts w:ascii="Consolas" w:eastAsia="Times New Roman" w:hAnsi="Consolas"/>
+          <w:color w:val="098658"/>
+          <w:sz w:val="20"/>
+          <w:szCs w:val="20"/>
+          <w:lang w:val="en-US"/>
+        </w:rPr>
+        <w:t>0</w:t>
+      </w:r>
+      <w:r>
+        <w:rPr>
+          <w:rFonts w:ascii="Consolas" w:eastAsia="Times New Roman" w:hAnsi="Consolas"/>
+          <w:color w:val="000000"/>
+          <w:sz w:val="20"/>
+          <w:szCs w:val="20"/>
+          <w:lang w:val="en-US"/>
+        </w:rPr>
+        <w:t>], roots[</w:t>
+      </w:r>
+      <w:r>
+        <w:rPr>
+          <w:rFonts w:ascii="Consolas" w:eastAsia="Times New Roman" w:hAnsi="Consolas"/>
+          <w:color w:val="098658"/>
+          <w:sz w:val="20"/>
+          <w:szCs w:val="20"/>
+          <w:lang w:val="en-US"/>
+        </w:rPr>
+        <w:t>1</w:t>
+      </w:r>
+      <w:r>
+        <w:rPr>
+          <w:rFonts w:ascii="Consolas" w:eastAsia="Times New Roman" w:hAnsi="Consolas"/>
+          <w:color w:val="000000"/>
+          <w:sz w:val="20"/>
+          <w:szCs w:val="20"/>
+          <w:lang w:val="en-US"/>
+        </w:rPr>
+        <w:t>], roots[</w:t>
+      </w:r>
+      <w:r>
+        <w:rPr>
+          <w:rFonts w:ascii="Consolas" w:eastAsia="Times New Roman" w:hAnsi="Consolas"/>
+          <w:color w:val="098658"/>
+          <w:sz w:val="20"/>
+          <w:szCs w:val="20"/>
+          <w:lang w:val="en-US"/>
+        </w:rPr>
+        <w:t>2</w:t>
+      </w:r>
+      <w:r>
+        <w:rPr>
+          <w:rFonts w:ascii="Consolas" w:eastAsia="Times New Roman" w:hAnsi="Consolas"/>
+          <w:color w:val="000000"/>
+          <w:sz w:val="20"/>
+          <w:szCs w:val="20"/>
+          <w:lang w:val="en-US"/>
+        </w:rPr>
+        <w:t>], roots[</w:t>
+      </w:r>
+      <w:r>
+        <w:rPr>
+          <w:rFonts w:ascii="Consolas" w:eastAsia="Times New Roman" w:hAnsi="Consolas"/>
+          <w:color w:val="098658"/>
+          <w:sz w:val="20"/>
+          <w:szCs w:val="20"/>
+          <w:lang w:val="en-US"/>
+        </w:rPr>
+        <w:t>3</w:t>
+      </w:r>
+      <w:r>
+        <w:rPr>
+          <w:rFonts w:ascii="Consolas" w:eastAsia="Times New Roman" w:hAnsi="Consolas"/>
+          <w:color w:val="000000"/>
+          <w:sz w:val="20"/>
+          <w:szCs w:val="20"/>
+          <w:lang w:val="en-US"/>
+        </w:rPr>
+        <w:t>]))</w:t>
+      </w:r>
     </w:p>
     <w:p>
       <w:pPr>
@@ -5667,42 +6023,12 @@
       <w:r>
         <w:rPr>
           <w:rFonts w:ascii="Consolas" w:eastAsia="Times New Roman" w:hAnsi="Consolas"/>
-          <w:color w:val="0000FF"/>
-          <w:sz w:val="20"/>
-          <w:szCs w:val="20"/>
-          <w:lang w:val="en-US"/>
-        </w:rPr>
-        <w:t>if</w:t>
-      </w:r>
-      <w:r>
-        <w:rPr>
-          <w:rFonts w:ascii="Consolas" w:eastAsia="Times New Roman" w:hAnsi="Consolas"/>
-          <w:color w:val="000000"/>
-          <w:sz w:val="20"/>
-          <w:szCs w:val="20"/>
-          <w:lang w:val="en-US"/>
-        </w:rPr>
-        <w:t xml:space="preserve"> __name__ == </w:t>
-      </w:r>
-      <w:r>
-        <w:rPr>
-          <w:rFonts w:ascii="Consolas" w:eastAsia="Times New Roman" w:hAnsi="Consolas"/>
-          <w:color w:val="A31515"/>
-          <w:sz w:val="20"/>
-          <w:szCs w:val="20"/>
-          <w:lang w:val="en-US"/>
-        </w:rPr>
-        <w:t>"__main__"</w:t>
-      </w:r>
-      <w:r>
-        <w:rPr>
-          <w:rFonts w:ascii="Consolas" w:eastAsia="Times New Roman" w:hAnsi="Consolas"/>
-          <w:color w:val="000000"/>
-          <w:sz w:val="20"/>
-          <w:szCs w:val="20"/>
-          <w:lang w:val="en-US"/>
-        </w:rPr>
-        <w:t>:</w:t>
+          <w:color w:val="000000"/>
+          <w:sz w:val="20"/>
+          <w:szCs w:val="20"/>
+          <w:lang w:val="en-US"/>
+        </w:rPr>
+        <w:t xml:space="preserve">    </w:t>
       </w:r>
     </w:p>
     <w:p>
@@ -5718,6 +6044,110 @@
           <w:lang w:val="en-US"/>
         </w:rPr>
       </w:pPr>
+    </w:p>
+    <w:p>
+      <w:pPr>
+        <w:shd w:val="clear" w:color="auto" w:fill="FFFFFF"/>
+        <w:spacing w:after="0" w:line="240" w:lineRule="auto"/>
+        <w:ind w:firstLine="0"/>
+        <w:rPr>
+          <w:rFonts w:ascii="Consolas" w:eastAsia="Times New Roman" w:hAnsi="Consolas"/>
+          <w:color w:val="000000"/>
+          <w:sz w:val="20"/>
+          <w:szCs w:val="20"/>
+          <w:lang w:val="en-US"/>
+        </w:rPr>
+      </w:pPr>
+      <w:r>
+        <w:rPr>
+          <w:rFonts w:ascii="Consolas" w:eastAsia="Times New Roman" w:hAnsi="Consolas"/>
+          <w:color w:val="008000"/>
+          <w:sz w:val="20"/>
+          <w:szCs w:val="20"/>
+          <w:lang w:val="en-US"/>
+        </w:rPr>
+        <w:lastRenderedPageBreak/>
+        <w:t xml:space="preserve"># If executed from </w:t>
+      </w:r>
+      <w:proofErr w:type="spellStart"/>
+      <w:r>
+        <w:rPr>
+          <w:rFonts w:ascii="Consolas" w:eastAsia="Times New Roman" w:hAnsi="Consolas"/>
+          <w:color w:val="008000"/>
+          <w:sz w:val="20"/>
+          <w:szCs w:val="20"/>
+          <w:lang w:val="en-US"/>
+        </w:rPr>
+        <w:t>cmd</w:t>
+      </w:r>
+      <w:proofErr w:type="spellEnd"/>
+    </w:p>
+    <w:p>
+      <w:pPr>
+        <w:shd w:val="clear" w:color="auto" w:fill="FFFFFF"/>
+        <w:spacing w:after="0" w:line="240" w:lineRule="auto"/>
+        <w:ind w:firstLine="0"/>
+        <w:rPr>
+          <w:rFonts w:ascii="Consolas" w:eastAsia="Times New Roman" w:hAnsi="Consolas"/>
+          <w:color w:val="000000"/>
+          <w:sz w:val="20"/>
+          <w:szCs w:val="20"/>
+          <w:lang w:val="en-US"/>
+        </w:rPr>
+      </w:pPr>
+      <w:r>
+        <w:rPr>
+          <w:rFonts w:ascii="Consolas" w:eastAsia="Times New Roman" w:hAnsi="Consolas"/>
+          <w:color w:val="0000FF"/>
+          <w:sz w:val="20"/>
+          <w:szCs w:val="20"/>
+          <w:lang w:val="en-US"/>
+        </w:rPr>
+        <w:t>if</w:t>
+      </w:r>
+      <w:r>
+        <w:rPr>
+          <w:rFonts w:ascii="Consolas" w:eastAsia="Times New Roman" w:hAnsi="Consolas"/>
+          <w:color w:val="000000"/>
+          <w:sz w:val="20"/>
+          <w:szCs w:val="20"/>
+          <w:lang w:val="en-US"/>
+        </w:rPr>
+        <w:t xml:space="preserve"> __name__ == </w:t>
+      </w:r>
+      <w:r>
+        <w:rPr>
+          <w:rFonts w:ascii="Consolas" w:eastAsia="Times New Roman" w:hAnsi="Consolas"/>
+          <w:color w:val="A31515"/>
+          <w:sz w:val="20"/>
+          <w:szCs w:val="20"/>
+          <w:lang w:val="en-US"/>
+        </w:rPr>
+        <w:t>"__main__"</w:t>
+      </w:r>
+      <w:r>
+        <w:rPr>
+          <w:rFonts w:ascii="Consolas" w:eastAsia="Times New Roman" w:hAnsi="Consolas"/>
+          <w:color w:val="000000"/>
+          <w:sz w:val="20"/>
+          <w:szCs w:val="20"/>
+          <w:lang w:val="en-US"/>
+        </w:rPr>
+        <w:t>:</w:t>
+      </w:r>
+    </w:p>
+    <w:p>
+      <w:pPr>
+        <w:shd w:val="clear" w:color="auto" w:fill="FFFFFF"/>
+        <w:spacing w:after="0" w:line="240" w:lineRule="auto"/>
+        <w:ind w:firstLine="0"/>
+        <w:rPr>
+          <w:rFonts w:ascii="Consolas" w:eastAsia="Times New Roman" w:hAnsi="Consolas"/>
+          <w:color w:val="000000"/>
+          <w:sz w:val="20"/>
+          <w:szCs w:val="20"/>
+        </w:rPr>
+      </w:pPr>
       <w:r>
         <w:rPr>
           <w:rFonts w:ascii="Consolas" w:eastAsia="Times New Roman" w:hAnsi="Consolas"/>
@@ -5737,7 +6167,16 @@
           <w:szCs w:val="20"/>
           <w:lang w:val="en-US"/>
         </w:rPr>
-        <w:t>main(</w:t>
+        <w:t>main</w:t>
+      </w:r>
+      <w:r>
+        <w:rPr>
+          <w:rFonts w:ascii="Consolas" w:eastAsia="Times New Roman" w:hAnsi="Consolas"/>
+          <w:color w:val="000000"/>
+          <w:sz w:val="20"/>
+          <w:szCs w:val="20"/>
+        </w:rPr>
+        <w:t>(</w:t>
       </w:r>
       <w:proofErr w:type="gramEnd"/>
       <w:r>
@@ -5746,7 +6185,6 @@
           <w:color w:val="000000"/>
           <w:sz w:val="20"/>
           <w:szCs w:val="20"/>
-          <w:lang w:val="en-US"/>
         </w:rPr>
         <w:t>)</w:t>
       </w:r>
@@ -5759,7 +6197,6 @@
           <w:b/>
           <w:bCs/>
           <w:szCs w:val="28"/>
-          <w:lang w:val="en-US"/>
         </w:rPr>
       </w:pPr>
     </w:p>
@@ -5794,7 +6231,6 @@
           <w:sz w:val="40"/>
           <w:szCs w:val="40"/>
         </w:rPr>
-        <w:lastRenderedPageBreak/>
         <w:t>Анализ</w:t>
       </w:r>
       <w:r>
@@ -5822,6 +6258,7 @@
       </w:pPr>
       <w:r>
         <w:rPr>
+          <w:noProof/>
           <w:sz w:val="24"/>
         </w:rPr>
         <w:drawing>
@@ -5922,6 +6359,7 @@
       <w:r>
         <w:rPr>
           <w:rFonts w:eastAsia="Arial Unicode MS"/>
+          <w:noProof/>
           <w:sz w:val="24"/>
         </w:rPr>
         <w:drawing>
@@ -5986,6 +6424,7 @@
       <w:r>
         <w:rPr>
           <w:rFonts w:eastAsia="Arial Unicode MS"/>
+          <w:noProof/>
           <w:sz w:val="24"/>
         </w:rPr>
         <w:drawing>
@@ -6057,6 +6496,7 @@
       <w:r>
         <w:rPr>
           <w:rFonts w:eastAsia="Arial Unicode MS"/>
+          <w:noProof/>
           <w:sz w:val="24"/>
         </w:rPr>
         <w:drawing>
@@ -6119,6 +6559,7 @@
       </w:pPr>
       <w:r>
         <w:rPr>
+          <w:noProof/>
           <w:sz w:val="24"/>
         </w:rPr>
         <w:drawing>
@@ -6173,7 +6614,7 @@
 </file>
 
 <file path=word/endnotes.xml><?xml version="1.0" encoding="utf-8"?>
-<w:endnotes xmlns:wpc="http://schemas.microsoft.com/office/word/2010/wordprocessingCanvas" xmlns:cx="http://schemas.microsoft.com/office/drawing/2014/chartex" xmlns:cx1="http://schemas.microsoft.com/office/drawing/2015/9/8/chartex" xmlns:cx2="http://schemas.microsoft.com/office/drawing/2015/10/21/chartex" xmlns:cx3="http://schemas.microsoft.com/office/drawing/2016/5/9/chartex" xmlns:cx4="http://schemas.microsoft.com/office/drawing/2016/5/10/chartex" xmlns:cx5="http://schemas.microsoft.com/office/drawing/2016/5/11/chartex" xmlns:cx6="http://schemas.microsoft.com/office/drawing/2016/5/12/chartex" xmlns:cx7="http://schemas.microsoft.com/office/drawing/2016/5/13/chartex" xmlns:cx8="http://schemas.microsoft.com/office/drawing/2016/5/14/chartex" xmlns:mc="http://schemas.openxmlformats.org/markup-compatibility/2006" xmlns:aink="http://schemas.microsoft.com/office/drawing/2016/ink" xmlns:am3d="http://schemas.microsoft.com/office/drawing/2017/model3d" xmlns:o="urn:schemas-microsoft-com:office:office" xmlns:oel="http://schemas.microsoft.com/office/2019/extlst" xmlns:r="http://schemas.openxmlformats.org/officeDocument/2006/relationships" xmlns:m="http://schemas.openxmlformats.org/officeDocument/2006/math" xmlns:v="urn:schemas-microsoft-com:vml" xmlns:wp14="http://schemas.microsoft.com/office/word/2010/wordprocessingDrawing" xmlns:wp="http://schemas.openxmlformats.org/drawingml/2006/wordprocessingDrawing" xmlns:w10="urn:schemas-microsoft-com:office:word" xmlns:w="http://schemas.openxmlformats.org/wordprocessingml/2006/main" xmlns:w14="http://schemas.microsoft.com/office/word/2010/wordml" xmlns:w15="http://schemas.microsoft.com/office/word/2012/wordml" xmlns:w16cex="http://schemas.microsoft.com/office/word/2018/wordml/cex" xmlns:w16cid="http://schemas.microsoft.com/office/word/2016/wordml/cid" xmlns:w16="http://schemas.microsoft.com/office/word/2018/wordml" xmlns:w16sdtdh="http://schemas.microsoft.com/office/word/2020/wordml/sdtdatahash" xmlns:w16se="http://schemas.microsoft.com/office/word/2015/wordml/symex" xmlns:wpg="http://schemas.microsoft.com/office/word/2010/wordprocessingGroup" xmlns:wpi="http://schemas.microsoft.com/office/word/2010/wordprocessingInk" xmlns:wne="http://schemas.microsoft.com/office/word/2006/wordml" xmlns:wps="http://schemas.microsoft.com/office/word/2010/wordprocessingShape" mc:Ignorable="w14 w15 w16se w16cid w16 w16cex w16sdtdh wp14">
+<w:endnotes xmlns:wpc="http://schemas.microsoft.com/office/word/2010/wordprocessingCanvas" xmlns:cx="http://schemas.microsoft.com/office/drawing/2014/chartex" xmlns:cx1="http://schemas.microsoft.com/office/drawing/2015/9/8/chartex" xmlns:cx2="http://schemas.microsoft.com/office/drawing/2015/10/21/chartex" xmlns:cx3="http://schemas.microsoft.com/office/drawing/2016/5/9/chartex" xmlns:cx4="http://schemas.microsoft.com/office/drawing/2016/5/10/chartex" xmlns:cx5="http://schemas.microsoft.com/office/drawing/2016/5/11/chartex" xmlns:cx6="http://schemas.microsoft.com/office/drawing/2016/5/12/chartex" xmlns:cx7="http://schemas.microsoft.com/office/drawing/2016/5/13/chartex" xmlns:cx8="http://schemas.microsoft.com/office/drawing/2016/5/14/chartex" xmlns:mc="http://schemas.openxmlformats.org/markup-compatibility/2006" xmlns:aink="http://schemas.microsoft.com/office/drawing/2016/ink" xmlns:am3d="http://schemas.microsoft.com/office/drawing/2017/model3d" xmlns:o="urn:schemas-microsoft-com:office:office" xmlns:r="http://schemas.openxmlformats.org/officeDocument/2006/relationships" xmlns:m="http://schemas.openxmlformats.org/officeDocument/2006/math" xmlns:v="urn:schemas-microsoft-com:vml" xmlns:wp14="http://schemas.microsoft.com/office/word/2010/wordprocessingDrawing" xmlns:wp="http://schemas.openxmlformats.org/drawingml/2006/wordprocessingDrawing" xmlns:w10="urn:schemas-microsoft-com:office:word" xmlns:w="http://schemas.openxmlformats.org/wordprocessingml/2006/main" xmlns:w14="http://schemas.microsoft.com/office/word/2010/wordml" xmlns:w15="http://schemas.microsoft.com/office/word/2012/wordml" xmlns:w16cex="http://schemas.microsoft.com/office/word/2018/wordml/cex" xmlns:w16cid="http://schemas.microsoft.com/office/word/2016/wordml/cid" xmlns:w16="http://schemas.microsoft.com/office/word/2018/wordml" xmlns:w16sdtdh="http://schemas.microsoft.com/office/word/2020/wordml/sdtdatahash" xmlns:w16se="http://schemas.microsoft.com/office/word/2015/wordml/symex" xmlns:wpg="http://schemas.microsoft.com/office/word/2010/wordprocessingGroup" xmlns:wpi="http://schemas.microsoft.com/office/word/2010/wordprocessingInk" xmlns:wne="http://schemas.microsoft.com/office/word/2006/wordml" xmlns:wps="http://schemas.microsoft.com/office/word/2010/wordprocessingShape" mc:Ignorable="w14 w15 w16se w16cid w16 w16cex w16sdtdh wp14">
   <w:endnote w:type="separator" w:id="-1">
     <w:p>
       <w:pPr>
@@ -6198,7 +6639,7 @@
 </file>
 
 <file path=word/footer1.xml><?xml version="1.0" encoding="utf-8"?>
-<w:ftr xmlns:wpc="http://schemas.microsoft.com/office/word/2010/wordprocessingCanvas" xmlns:cx="http://schemas.microsoft.com/office/drawing/2014/chartex" xmlns:cx1="http://schemas.microsoft.com/office/drawing/2015/9/8/chartex" xmlns:cx2="http://schemas.microsoft.com/office/drawing/2015/10/21/chartex" xmlns:cx3="http://schemas.microsoft.com/office/drawing/2016/5/9/chartex" xmlns:cx4="http://schemas.microsoft.com/office/drawing/2016/5/10/chartex" xmlns:cx5="http://schemas.microsoft.com/office/drawing/2016/5/11/chartex" xmlns:cx6="http://schemas.microsoft.com/office/drawing/2016/5/12/chartex" xmlns:cx7="http://schemas.microsoft.com/office/drawing/2016/5/13/chartex" xmlns:cx8="http://schemas.microsoft.com/office/drawing/2016/5/14/chartex" xmlns:mc="http://schemas.openxmlformats.org/markup-compatibility/2006" xmlns:aink="http://schemas.microsoft.com/office/drawing/2016/ink" xmlns:am3d="http://schemas.microsoft.com/office/drawing/2017/model3d" xmlns:o="urn:schemas-microsoft-com:office:office" xmlns:oel="http://schemas.microsoft.com/office/2019/extlst" xmlns:r="http://schemas.openxmlformats.org/officeDocument/2006/relationships" xmlns:m="http://schemas.openxmlformats.org/officeDocument/2006/math" xmlns:v="urn:schemas-microsoft-com:vml" xmlns:wp14="http://schemas.microsoft.com/office/word/2010/wordprocessingDrawing" xmlns:wp="http://schemas.openxmlformats.org/drawingml/2006/wordprocessingDrawing" xmlns:w10="urn:schemas-microsoft-com:office:word" xmlns:w="http://schemas.openxmlformats.org/wordprocessingml/2006/main" xmlns:w14="http://schemas.microsoft.com/office/word/2010/wordml" xmlns:w15="http://schemas.microsoft.com/office/word/2012/wordml" xmlns:w16cex="http://schemas.microsoft.com/office/word/2018/wordml/cex" xmlns:w16cid="http://schemas.microsoft.com/office/word/2016/wordml/cid" xmlns:w16="http://schemas.microsoft.com/office/word/2018/wordml" xmlns:w16sdtdh="http://schemas.microsoft.com/office/word/2020/wordml/sdtdatahash" xmlns:w16se="http://schemas.microsoft.com/office/word/2015/wordml/symex" xmlns:wpg="http://schemas.microsoft.com/office/word/2010/wordprocessingGroup" xmlns:wpi="http://schemas.microsoft.com/office/word/2010/wordprocessingInk" xmlns:wne="http://schemas.microsoft.com/office/word/2006/wordml" xmlns:wps="http://schemas.microsoft.com/office/word/2010/wordprocessingShape" mc:Ignorable="w14 w15 w16se w16cid w16 w16cex w16sdtdh wp14">
+<w:ftr xmlns:wpc="http://schemas.microsoft.com/office/word/2010/wordprocessingCanvas" xmlns:cx="http://schemas.microsoft.com/office/drawing/2014/chartex" xmlns:cx1="http://schemas.microsoft.com/office/drawing/2015/9/8/chartex" xmlns:cx2="http://schemas.microsoft.com/office/drawing/2015/10/21/chartex" xmlns:cx3="http://schemas.microsoft.com/office/drawing/2016/5/9/chartex" xmlns:cx4="http://schemas.microsoft.com/office/drawing/2016/5/10/chartex" xmlns:cx5="http://schemas.microsoft.com/office/drawing/2016/5/11/chartex" xmlns:cx6="http://schemas.microsoft.com/office/drawing/2016/5/12/chartex" xmlns:cx7="http://schemas.microsoft.com/office/drawing/2016/5/13/chartex" xmlns:cx8="http://schemas.microsoft.com/office/drawing/2016/5/14/chartex" xmlns:mc="http://schemas.openxmlformats.org/markup-compatibility/2006" xmlns:aink="http://schemas.microsoft.com/office/drawing/2016/ink" xmlns:am3d="http://schemas.microsoft.com/office/drawing/2017/model3d" xmlns:o="urn:schemas-microsoft-com:office:office" xmlns:r="http://schemas.openxmlformats.org/officeDocument/2006/relationships" xmlns:m="http://schemas.openxmlformats.org/officeDocument/2006/math" xmlns:v="urn:schemas-microsoft-com:vml" xmlns:wp14="http://schemas.microsoft.com/office/word/2010/wordprocessingDrawing" xmlns:wp="http://schemas.openxmlformats.org/drawingml/2006/wordprocessingDrawing" xmlns:w10="urn:schemas-microsoft-com:office:word" xmlns:w="http://schemas.openxmlformats.org/wordprocessingml/2006/main" xmlns:w14="http://schemas.microsoft.com/office/word/2010/wordml" xmlns:w15="http://schemas.microsoft.com/office/word/2012/wordml" xmlns:w16cex="http://schemas.microsoft.com/office/word/2018/wordml/cex" xmlns:w16cid="http://schemas.microsoft.com/office/word/2016/wordml/cid" xmlns:w16="http://schemas.microsoft.com/office/word/2018/wordml" xmlns:w16sdtdh="http://schemas.microsoft.com/office/word/2020/wordml/sdtdatahash" xmlns:w16se="http://schemas.microsoft.com/office/word/2015/wordml/symex" xmlns:wpg="http://schemas.microsoft.com/office/word/2010/wordprocessingGroup" xmlns:wpi="http://schemas.microsoft.com/office/word/2010/wordprocessingInk" xmlns:wne="http://schemas.microsoft.com/office/word/2006/wordml" xmlns:wps="http://schemas.microsoft.com/office/word/2010/wordprocessingShape" mc:Ignorable="w14 w15 w16se w16cid w16 w16cex w16sdtdh wp14">
   <w:sdt>
     <w:sdtPr>
       <w:id w:val="-1999875503"/>
@@ -6207,6 +6648,7 @@
         <w:docPartUnique/>
       </w:docPartObj>
     </w:sdtPr>
+    <w:sdtEndPr/>
     <w:sdtContent>
       <w:p>
         <w:pPr>
@@ -6240,7 +6682,7 @@
 </file>
 
 <file path=word/footnotes.xml><?xml version="1.0" encoding="utf-8"?>
-<w:footnotes xmlns:wpc="http://schemas.microsoft.com/office/word/2010/wordprocessingCanvas" xmlns:cx="http://schemas.microsoft.com/office/drawing/2014/chartex" xmlns:cx1="http://schemas.microsoft.com/office/drawing/2015/9/8/chartex" xmlns:cx2="http://schemas.microsoft.com/office/drawing/2015/10/21/chartex" xmlns:cx3="http://schemas.microsoft.com/office/drawing/2016/5/9/chartex" xmlns:cx4="http://schemas.microsoft.com/office/drawing/2016/5/10/chartex" xmlns:cx5="http://schemas.microsoft.com/office/drawing/2016/5/11/chartex" xmlns:cx6="http://schemas.microsoft.com/office/drawing/2016/5/12/chartex" xmlns:cx7="http://schemas.microsoft.com/office/drawing/2016/5/13/chartex" xmlns:cx8="http://schemas.microsoft.com/office/drawing/2016/5/14/chartex" xmlns:mc="http://schemas.openxmlformats.org/markup-compatibility/2006" xmlns:aink="http://schemas.microsoft.com/office/drawing/2016/ink" xmlns:am3d="http://schemas.microsoft.com/office/drawing/2017/model3d" xmlns:o="urn:schemas-microsoft-com:office:office" xmlns:oel="http://schemas.microsoft.com/office/2019/extlst" xmlns:r="http://schemas.openxmlformats.org/officeDocument/2006/relationships" xmlns:m="http://schemas.openxmlformats.org/officeDocument/2006/math" xmlns:v="urn:schemas-microsoft-com:vml" xmlns:wp14="http://schemas.microsoft.com/office/word/2010/wordprocessingDrawing" xmlns:wp="http://schemas.openxmlformats.org/drawingml/2006/wordprocessingDrawing" xmlns:w10="urn:schemas-microsoft-com:office:word" xmlns:w="http://schemas.openxmlformats.org/wordprocessingml/2006/main" xmlns:w14="http://schemas.microsoft.com/office/word/2010/wordml" xmlns:w15="http://schemas.microsoft.com/office/word/2012/wordml" xmlns:w16cex="http://schemas.microsoft.com/office/word/2018/wordml/cex" xmlns:w16cid="http://schemas.microsoft.com/office/word/2016/wordml/cid" xmlns:w16="http://schemas.microsoft.com/office/word/2018/wordml" xmlns:w16sdtdh="http://schemas.microsoft.com/office/word/2020/wordml/sdtdatahash" xmlns:w16se="http://schemas.microsoft.com/office/word/2015/wordml/symex" xmlns:wpg="http://schemas.microsoft.com/office/word/2010/wordprocessingGroup" xmlns:wpi="http://schemas.microsoft.com/office/word/2010/wordprocessingInk" xmlns:wne="http://schemas.microsoft.com/office/word/2006/wordml" xmlns:wps="http://schemas.microsoft.com/office/word/2010/wordprocessingShape" mc:Ignorable="w14 w15 w16se w16cid w16 w16cex w16sdtdh wp14">
+<w:footnotes xmlns:wpc="http://schemas.microsoft.com/office/word/2010/wordprocessingCanvas" xmlns:cx="http://schemas.microsoft.com/office/drawing/2014/chartex" xmlns:cx1="http://schemas.microsoft.com/office/drawing/2015/9/8/chartex" xmlns:cx2="http://schemas.microsoft.com/office/drawing/2015/10/21/chartex" xmlns:cx3="http://schemas.microsoft.com/office/drawing/2016/5/9/chartex" xmlns:cx4="http://schemas.microsoft.com/office/drawing/2016/5/10/chartex" xmlns:cx5="http://schemas.microsoft.com/office/drawing/2016/5/11/chartex" xmlns:cx6="http://schemas.microsoft.com/office/drawing/2016/5/12/chartex" xmlns:cx7="http://schemas.microsoft.com/office/drawing/2016/5/13/chartex" xmlns:cx8="http://schemas.microsoft.com/office/drawing/2016/5/14/chartex" xmlns:mc="http://schemas.openxmlformats.org/markup-compatibility/2006" xmlns:aink="http://schemas.microsoft.com/office/drawing/2016/ink" xmlns:am3d="http://schemas.microsoft.com/office/drawing/2017/model3d" xmlns:o="urn:schemas-microsoft-com:office:office" xmlns:r="http://schemas.openxmlformats.org/officeDocument/2006/relationships" xmlns:m="http://schemas.openxmlformats.org/officeDocument/2006/math" xmlns:v="urn:schemas-microsoft-com:vml" xmlns:wp14="http://schemas.microsoft.com/office/word/2010/wordprocessingDrawing" xmlns:wp="http://schemas.openxmlformats.org/drawingml/2006/wordprocessingDrawing" xmlns:w10="urn:schemas-microsoft-com:office:word" xmlns:w="http://schemas.openxmlformats.org/wordprocessingml/2006/main" xmlns:w14="http://schemas.microsoft.com/office/word/2010/wordml" xmlns:w15="http://schemas.microsoft.com/office/word/2012/wordml" xmlns:w16cex="http://schemas.microsoft.com/office/word/2018/wordml/cex" xmlns:w16cid="http://schemas.microsoft.com/office/word/2016/wordml/cid" xmlns:w16="http://schemas.microsoft.com/office/word/2018/wordml" xmlns:w16sdtdh="http://schemas.microsoft.com/office/word/2020/wordml/sdtdatahash" xmlns:w16se="http://schemas.microsoft.com/office/word/2015/wordml/symex" xmlns:wpg="http://schemas.microsoft.com/office/word/2010/wordprocessingGroup" xmlns:wpi="http://schemas.microsoft.com/office/word/2010/wordprocessingInk" xmlns:wne="http://schemas.microsoft.com/office/word/2006/wordml" xmlns:wps="http://schemas.microsoft.com/office/word/2010/wordprocessingShape" mc:Ignorable="w14 w15 w16se w16cid w16 w16cex w16sdtdh wp14">
   <w:footnote w:type="separator" w:id="-1">
     <w:p>
       <w:pPr>
@@ -6265,7 +6707,7 @@
 </file>
 
 <file path=word/numbering.xml><?xml version="1.0" encoding="utf-8"?>
-<w:numbering xmlns:wpc="http://schemas.microsoft.com/office/word/2010/wordprocessingCanvas" xmlns:cx="http://schemas.microsoft.com/office/drawing/2014/chartex" xmlns:cx1="http://schemas.microsoft.com/office/drawing/2015/9/8/chartex" xmlns:cx2="http://schemas.microsoft.com/office/drawing/2015/10/21/chartex" xmlns:cx3="http://schemas.microsoft.com/office/drawing/2016/5/9/chartex" xmlns:cx4="http://schemas.microsoft.com/office/drawing/2016/5/10/chartex" xmlns:cx5="http://schemas.microsoft.com/office/drawing/2016/5/11/chartex" xmlns:cx6="http://schemas.microsoft.com/office/drawing/2016/5/12/chartex" xmlns:cx7="http://schemas.microsoft.com/office/drawing/2016/5/13/chartex" xmlns:cx8="http://schemas.microsoft.com/office/drawing/2016/5/14/chartex" xmlns:mc="http://schemas.openxmlformats.org/markup-compatibility/2006" xmlns:aink="http://schemas.microsoft.com/office/drawing/2016/ink" xmlns:am3d="http://schemas.microsoft.com/office/drawing/2017/model3d" xmlns:o="urn:schemas-microsoft-com:office:office" xmlns:oel="http://schemas.microsoft.com/office/2019/extlst" xmlns:r="http://schemas.openxmlformats.org/officeDocument/2006/relationships" xmlns:m="http://schemas.openxmlformats.org/officeDocument/2006/math" xmlns:v="urn:schemas-microsoft-com:vml" xmlns:wp14="http://schemas.microsoft.com/office/word/2010/wordprocessingDrawing" xmlns:wp="http://schemas.openxmlformats.org/drawingml/2006/wordprocessingDrawing" xmlns:w10="urn:schemas-microsoft-com:office:word" xmlns:w="http://schemas.openxmlformats.org/wordprocessingml/2006/main" xmlns:w14="http://schemas.microsoft.com/office/word/2010/wordml" xmlns:w15="http://schemas.microsoft.com/office/word/2012/wordml" xmlns:w16cex="http://schemas.microsoft.com/office/word/2018/wordml/cex" xmlns:w16cid="http://schemas.microsoft.com/office/word/2016/wordml/cid" xmlns:w16="http://schemas.microsoft.com/office/word/2018/wordml" xmlns:w16sdtdh="http://schemas.microsoft.com/office/word/2020/wordml/sdtdatahash" xmlns:w16se="http://schemas.microsoft.com/office/word/2015/wordml/symex" xmlns:wpg="http://schemas.microsoft.com/office/word/2010/wordprocessingGroup" xmlns:wpi="http://schemas.microsoft.com/office/word/2010/wordprocessingInk" xmlns:wne="http://schemas.microsoft.com/office/word/2006/wordml" xmlns:wps="http://schemas.microsoft.com/office/word/2010/wordprocessingShape" mc:Ignorable="w14 w15 w16se w16cid w16 w16cex w16sdtdh wp14">
+<w:numbering xmlns:wpc="http://schemas.microsoft.com/office/word/2010/wordprocessingCanvas" xmlns:cx="http://schemas.microsoft.com/office/drawing/2014/chartex" xmlns:cx1="http://schemas.microsoft.com/office/drawing/2015/9/8/chartex" xmlns:cx2="http://schemas.microsoft.com/office/drawing/2015/10/21/chartex" xmlns:cx3="http://schemas.microsoft.com/office/drawing/2016/5/9/chartex" xmlns:cx4="http://schemas.microsoft.com/office/drawing/2016/5/10/chartex" xmlns:cx5="http://schemas.microsoft.com/office/drawing/2016/5/11/chartex" xmlns:cx6="http://schemas.microsoft.com/office/drawing/2016/5/12/chartex" xmlns:cx7="http://schemas.microsoft.com/office/drawing/2016/5/13/chartex" xmlns:cx8="http://schemas.microsoft.com/office/drawing/2016/5/14/chartex" xmlns:mc="http://schemas.openxmlformats.org/markup-compatibility/2006" xmlns:aink="http://schemas.microsoft.com/office/drawing/2016/ink" xmlns:am3d="http://schemas.microsoft.com/office/drawing/2017/model3d" xmlns:o="urn:schemas-microsoft-com:office:office" xmlns:r="http://schemas.openxmlformats.org/officeDocument/2006/relationships" xmlns:m="http://schemas.openxmlformats.org/officeDocument/2006/math" xmlns:v="urn:schemas-microsoft-com:vml" xmlns:wp14="http://schemas.microsoft.com/office/word/2010/wordprocessingDrawing" xmlns:wp="http://schemas.openxmlformats.org/drawingml/2006/wordprocessingDrawing" xmlns:w10="urn:schemas-microsoft-com:office:word" xmlns:w="http://schemas.openxmlformats.org/wordprocessingml/2006/main" xmlns:w14="http://schemas.microsoft.com/office/word/2010/wordml" xmlns:w15="http://schemas.microsoft.com/office/word/2012/wordml" xmlns:w16cex="http://schemas.microsoft.com/office/word/2018/wordml/cex" xmlns:w16cid="http://schemas.microsoft.com/office/word/2016/wordml/cid" xmlns:w16="http://schemas.microsoft.com/office/word/2018/wordml" xmlns:w16sdtdh="http://schemas.microsoft.com/office/word/2020/wordml/sdtdatahash" xmlns:w16se="http://schemas.microsoft.com/office/word/2015/wordml/symex" xmlns:wpg="http://schemas.microsoft.com/office/word/2010/wordprocessingGroup" xmlns:wpi="http://schemas.microsoft.com/office/word/2010/wordprocessingInk" xmlns:wne="http://schemas.microsoft.com/office/word/2006/wordml" xmlns:wps="http://schemas.microsoft.com/office/word/2010/wordprocessingShape" mc:Ignorable="w14 w15 w16se w16cid w16 w16cex w16sdtdh wp14">
   <w:abstractNum w:abstractNumId="0" w15:restartNumberingAfterBreak="0">
     <w:nsid w:val="094973A0"/>
     <w:multiLevelType w:val="hybridMultilevel"/>
@@ -10391,118 +10833,118 @@
       </w:pPr>
     </w:lvl>
   </w:abstractNum>
-  <w:num w:numId="1" w16cid:durableId="1537352361">
+  <w:num w:numId="1">
     <w:abstractNumId w:val="13"/>
   </w:num>
-  <w:num w:numId="2" w16cid:durableId="1214854975">
+  <w:num w:numId="2">
     <w:abstractNumId w:val="5"/>
   </w:num>
-  <w:num w:numId="3" w16cid:durableId="1902203942">
+  <w:num w:numId="3">
     <w:abstractNumId w:val="20"/>
   </w:num>
-  <w:num w:numId="4" w16cid:durableId="1039430984">
+  <w:num w:numId="4">
     <w:abstractNumId w:val="33"/>
   </w:num>
-  <w:num w:numId="5" w16cid:durableId="22949160">
+  <w:num w:numId="5">
     <w:abstractNumId w:val="36"/>
   </w:num>
-  <w:num w:numId="6" w16cid:durableId="2095199483">
+  <w:num w:numId="6">
     <w:abstractNumId w:val="26"/>
   </w:num>
-  <w:num w:numId="7" w16cid:durableId="572590107">
+  <w:num w:numId="7">
     <w:abstractNumId w:val="24"/>
   </w:num>
-  <w:num w:numId="8" w16cid:durableId="431706945">
+  <w:num w:numId="8">
     <w:abstractNumId w:val="1"/>
   </w:num>
-  <w:num w:numId="9" w16cid:durableId="933628827">
+  <w:num w:numId="9">
     <w:abstractNumId w:val="15"/>
   </w:num>
-  <w:num w:numId="10" w16cid:durableId="756445276">
+  <w:num w:numId="10">
     <w:abstractNumId w:val="6"/>
   </w:num>
-  <w:num w:numId="11" w16cid:durableId="1680349626">
+  <w:num w:numId="11">
     <w:abstractNumId w:val="31"/>
   </w:num>
-  <w:num w:numId="12" w16cid:durableId="1882672635">
+  <w:num w:numId="12">
     <w:abstractNumId w:val="8"/>
   </w:num>
-  <w:num w:numId="13" w16cid:durableId="1721662749">
+  <w:num w:numId="13">
     <w:abstractNumId w:val="29"/>
   </w:num>
-  <w:num w:numId="14" w16cid:durableId="1113523943">
+  <w:num w:numId="14">
     <w:abstractNumId w:val="30"/>
   </w:num>
-  <w:num w:numId="15" w16cid:durableId="601500682">
+  <w:num w:numId="15">
     <w:abstractNumId w:val="25"/>
   </w:num>
-  <w:num w:numId="16" w16cid:durableId="620184948">
+  <w:num w:numId="16">
     <w:abstractNumId w:val="7"/>
   </w:num>
-  <w:num w:numId="17" w16cid:durableId="456683810">
+  <w:num w:numId="17">
     <w:abstractNumId w:val="2"/>
   </w:num>
-  <w:num w:numId="18" w16cid:durableId="1224410515">
+  <w:num w:numId="18">
     <w:abstractNumId w:val="27"/>
   </w:num>
-  <w:num w:numId="19" w16cid:durableId="750083081">
+  <w:num w:numId="19">
     <w:abstractNumId w:val="9"/>
   </w:num>
-  <w:num w:numId="20" w16cid:durableId="709451477">
+  <w:num w:numId="20">
     <w:abstractNumId w:val="32"/>
   </w:num>
-  <w:num w:numId="21" w16cid:durableId="695276206">
+  <w:num w:numId="21">
     <w:abstractNumId w:val="19"/>
   </w:num>
-  <w:num w:numId="22" w16cid:durableId="646596772">
+  <w:num w:numId="22">
     <w:abstractNumId w:val="34"/>
   </w:num>
-  <w:num w:numId="23" w16cid:durableId="673730287">
+  <w:num w:numId="23">
     <w:abstractNumId w:val="14"/>
   </w:num>
-  <w:num w:numId="24" w16cid:durableId="531842322">
+  <w:num w:numId="24">
     <w:abstractNumId w:val="4"/>
   </w:num>
-  <w:num w:numId="25" w16cid:durableId="24795196">
+  <w:num w:numId="25">
     <w:abstractNumId w:val="18"/>
   </w:num>
-  <w:num w:numId="26" w16cid:durableId="1328292689">
+  <w:num w:numId="26">
     <w:abstractNumId w:val="10"/>
   </w:num>
-  <w:num w:numId="27" w16cid:durableId="1056054245">
+  <w:num w:numId="27">
     <w:abstractNumId w:val="22"/>
   </w:num>
-  <w:num w:numId="28" w16cid:durableId="743337468">
+  <w:num w:numId="28">
     <w:abstractNumId w:val="21"/>
   </w:num>
-  <w:num w:numId="29" w16cid:durableId="382171486">
+  <w:num w:numId="29">
     <w:abstractNumId w:val="16"/>
   </w:num>
-  <w:num w:numId="30" w16cid:durableId="1383943902">
+  <w:num w:numId="30">
     <w:abstractNumId w:val="35"/>
   </w:num>
-  <w:num w:numId="31" w16cid:durableId="1239482782">
+  <w:num w:numId="31">
     <w:abstractNumId w:val="28"/>
   </w:num>
-  <w:num w:numId="32" w16cid:durableId="1180508174">
+  <w:num w:numId="32">
     <w:abstractNumId w:val="12"/>
   </w:num>
-  <w:num w:numId="33" w16cid:durableId="1788045930">
+  <w:num w:numId="33">
     <w:abstractNumId w:val="23"/>
   </w:num>
-  <w:num w:numId="34" w16cid:durableId="1981113485">
+  <w:num w:numId="34">
     <w:abstractNumId w:val="11"/>
   </w:num>
-  <w:num w:numId="35" w16cid:durableId="415638336">
+  <w:num w:numId="35">
     <w:abstractNumId w:val="0"/>
   </w:num>
-  <w:num w:numId="36" w16cid:durableId="351689847">
+  <w:num w:numId="36">
     <w:abstractNumId w:val="17"/>
   </w:num>
-  <w:num w:numId="37" w16cid:durableId="518855801">
+  <w:num w:numId="37">
     <w:abstractNumId w:val="3"/>
   </w:num>
-  <w:num w:numId="38" w16cid:durableId="599148358">
+  <w:num w:numId="38">
     <w:abstractNumId w:val="37"/>
   </w:num>
 </w:numbering>

</xml_diff>